<commit_message>
Update WebTech2 Bead Dokumentáció.docx
</commit_message>
<xml_diff>
--- a/WebTech2 Bead Dokumentáció.docx
+++ b/WebTech2 Bead Dokumentáció.docx
@@ -21,7 +21,7 @@
           <w:sz w:val="40"/>
           <w:szCs w:val="40"/>
         </w:rPr>
-        <w:t xml:space="preserve">Web Technológiák </w:t>
+        <w:t xml:space="preserve">Web Technológiák II tárgyhoz készül féléves feladat dokumentáció </w:t>
       </w:r>
       <w:r>
         <w:rPr>
@@ -30,24 +30,6 @@
           <w:sz w:val="40"/>
           <w:szCs w:val="40"/>
         </w:rPr>
-        <w:t>I</w:t>
-      </w:r>
-      <w:r>
-        <w:rPr>
-          <w:b/>
-          <w:bCs/>
-          <w:sz w:val="40"/>
-          <w:szCs w:val="40"/>
-        </w:rPr>
-        <w:t xml:space="preserve">I tárgyhoz készül féléves feladat dokumentáció </w:t>
-      </w:r>
-      <w:r>
-        <w:rPr>
-          <w:b/>
-          <w:bCs/>
-          <w:sz w:val="40"/>
-          <w:szCs w:val="40"/>
-        </w:rPr>
         <w:br/>
       </w:r>
       <w:r>
@@ -140,9 +122,8 @@
           <w:szCs w:val="32"/>
           <w:u w:val="single"/>
         </w:rPr>
-        <w:t xml:space="preserve"> (</w:t>
-      </w:r>
-      <w:proofErr w:type="spellStart"/>
+        <w:t xml:space="preserve"> (Angular)</w:t>
+      </w:r>
       <w:r>
         <w:rPr>
           <w:rFonts w:ascii="Arial" w:hAnsi="Arial" w:cs="Arial"/>
@@ -152,9 +133,8 @@
           <w:szCs w:val="32"/>
           <w:u w:val="single"/>
         </w:rPr>
-        <w:t>Angular</w:t>
-      </w:r>
-      <w:proofErr w:type="spellEnd"/>
+        <w:t>:</w:t>
+      </w:r>
       <w:r>
         <w:rPr>
           <w:rFonts w:ascii="Arial" w:hAnsi="Arial" w:cs="Arial"/>
@@ -164,141 +144,56 @@
           <w:szCs w:val="32"/>
           <w:u w:val="single"/>
         </w:rPr>
-        <w:t>)</w:t>
-      </w:r>
-      <w:r>
-        <w:rPr>
-          <w:rFonts w:ascii="Arial" w:hAnsi="Arial" w:cs="Arial"/>
-          <w:b/>
-          <w:bCs/>
+        <w:br/>
+      </w:r>
+    </w:p>
+    <w:p>
+      <w:pPr>
+        <w:rPr>
+          <w:rFonts w:ascii="Arial" w:hAnsi="Arial" w:cs="Arial"/>
+          <w:sz w:val="32"/>
+          <w:szCs w:val="32"/>
+        </w:rPr>
+      </w:pPr>
+      <w:r>
+        <w:rPr>
+          <w:rFonts w:ascii="Arial" w:hAnsi="Arial" w:cs="Arial"/>
           <w:sz w:val="32"/>
           <w:szCs w:val="32"/>
           <w:u w:val="single"/>
         </w:rPr>
-        <w:t>:</w:t>
-      </w:r>
-      <w:r>
-        <w:rPr>
-          <w:rFonts w:ascii="Arial" w:hAnsi="Arial" w:cs="Arial"/>
-          <w:b/>
-          <w:bCs/>
-          <w:sz w:val="32"/>
-          <w:szCs w:val="32"/>
-          <w:u w:val="single"/>
-        </w:rPr>
-        <w:br/>
-      </w:r>
-    </w:p>
-    <w:p>
-      <w:pPr>
-        <w:rPr>
-          <w:rFonts w:ascii="Arial" w:hAnsi="Arial" w:cs="Arial"/>
-          <w:sz w:val="32"/>
-          <w:szCs w:val="32"/>
-        </w:rPr>
-      </w:pPr>
-      <w:r>
-        <w:rPr>
-          <w:rFonts w:ascii="Arial" w:hAnsi="Arial" w:cs="Arial"/>
-          <w:sz w:val="32"/>
-          <w:szCs w:val="32"/>
-          <w:u w:val="single"/>
-        </w:rPr>
-        <w:t xml:space="preserve">Felső sáv (app </w:t>
-      </w:r>
-      <w:proofErr w:type="spellStart"/>
-      <w:r>
-        <w:rPr>
-          <w:rFonts w:ascii="Arial" w:hAnsi="Arial" w:cs="Arial"/>
-          <w:sz w:val="32"/>
-          <w:szCs w:val="32"/>
-          <w:u w:val="single"/>
-        </w:rPr>
-        <w:t>component</w:t>
-      </w:r>
-      <w:proofErr w:type="spellEnd"/>
-      <w:r>
-        <w:rPr>
-          <w:rFonts w:ascii="Arial" w:hAnsi="Arial" w:cs="Arial"/>
-          <w:sz w:val="32"/>
-          <w:szCs w:val="32"/>
-          <w:u w:val="single"/>
-        </w:rPr>
-        <w:t>)</w:t>
-      </w:r>
-    </w:p>
-    <w:p>
-      <w:pPr>
-        <w:rPr>
-          <w:rFonts w:ascii="Arial" w:hAnsi="Arial" w:cs="Arial"/>
-          <w:sz w:val="32"/>
-          <w:szCs w:val="32"/>
-        </w:rPr>
-      </w:pPr>
-      <w:r>
-        <w:rPr>
-          <w:rFonts w:ascii="Arial" w:hAnsi="Arial" w:cs="Arial"/>
-          <w:sz w:val="32"/>
-          <w:szCs w:val="32"/>
-        </w:rPr>
-        <w:t xml:space="preserve">A képen láthatunk a kép felső részében egy </w:t>
-      </w:r>
-      <w:proofErr w:type="spellStart"/>
-      <w:r>
-        <w:rPr>
-          <w:rFonts w:ascii="Arial" w:hAnsi="Arial" w:cs="Arial"/>
-          <w:sz w:val="32"/>
-          <w:szCs w:val="32"/>
-        </w:rPr>
-        <w:t>toolbart</w:t>
-      </w:r>
-      <w:proofErr w:type="spellEnd"/>
-      <w:r>
-        <w:rPr>
-          <w:rFonts w:ascii="Arial" w:hAnsi="Arial" w:cs="Arial"/>
-          <w:sz w:val="32"/>
-          <w:szCs w:val="32"/>
-        </w:rPr>
-        <w:t xml:space="preserve"> ahol ki van írva</w:t>
-      </w:r>
-      <w:r>
-        <w:rPr>
-          <w:rFonts w:ascii="Arial" w:hAnsi="Arial" w:cs="Arial"/>
-          <w:sz w:val="32"/>
-          <w:szCs w:val="32"/>
-        </w:rPr>
-        <w:t xml:space="preserve"> a COMIC STORE és jobb oldalon egy képen megjelenik a </w:t>
-      </w:r>
-      <w:proofErr w:type="spellStart"/>
-      <w:r>
-        <w:rPr>
-          <w:rFonts w:ascii="Arial" w:hAnsi="Arial" w:cs="Arial"/>
-          <w:sz w:val="32"/>
-          <w:szCs w:val="32"/>
-        </w:rPr>
-        <w:t>logo</w:t>
-      </w:r>
-      <w:proofErr w:type="spellEnd"/>
-      <w:r>
-        <w:rPr>
-          <w:rFonts w:ascii="Arial" w:hAnsi="Arial" w:cs="Arial"/>
-          <w:sz w:val="32"/>
-          <w:szCs w:val="32"/>
-        </w:rPr>
-        <w:t xml:space="preserve"> is. </w:t>
-      </w:r>
-    </w:p>
-    <w:p>
-      <w:pPr>
-        <w:rPr>
-          <w:rFonts w:ascii="Arial" w:hAnsi="Arial" w:cs="Arial"/>
-          <w:sz w:val="32"/>
-          <w:szCs w:val="32"/>
-        </w:rPr>
-      </w:pPr>
-      <w:r>
-        <w:rPr>
-          <w:rFonts w:ascii="Arial" w:hAnsi="Arial" w:cs="Arial"/>
+        <w:t>Felső sáv (app component)</w:t>
+      </w:r>
+    </w:p>
+    <w:p>
+      <w:pPr>
+        <w:rPr>
+          <w:rFonts w:ascii="Arial" w:hAnsi="Arial" w:cs="Arial"/>
+          <w:sz w:val="32"/>
+          <w:szCs w:val="32"/>
+        </w:rPr>
+      </w:pPr>
+      <w:r>
+        <w:rPr>
+          <w:rFonts w:ascii="Arial" w:hAnsi="Arial" w:cs="Arial"/>
+          <w:sz w:val="32"/>
+          <w:szCs w:val="32"/>
+        </w:rPr>
+        <w:t xml:space="preserve">A képen láthatunk a kép felső részében egy toolbart ahol ki van írva a COMIC STORE és jobb oldalon egy képen megjelenik a logo is. </w:t>
+      </w:r>
+    </w:p>
+    <w:p>
+      <w:pPr>
+        <w:rPr>
+          <w:rFonts w:ascii="Arial" w:hAnsi="Arial" w:cs="Arial"/>
+          <w:sz w:val="32"/>
+          <w:szCs w:val="32"/>
+        </w:rPr>
+      </w:pPr>
+      <w:r>
+        <w:rPr>
+          <w:rFonts w:ascii="Arial" w:hAnsi="Arial" w:cs="Arial"/>
+          <w:noProof/>
           <w:sz w:val="32"/>
           <w:szCs w:val="32"/>
         </w:rPr>
@@ -386,38 +281,21 @@
           <w:sz w:val="32"/>
           <w:szCs w:val="32"/>
         </w:rPr>
-        <w:t>(router-</w:t>
-      </w:r>
-      <w:proofErr w:type="spellStart"/>
-      <w:r>
-        <w:rPr>
-          <w:rFonts w:ascii="Arial" w:hAnsi="Arial" w:cs="Arial"/>
-          <w:sz w:val="32"/>
-          <w:szCs w:val="32"/>
-        </w:rPr>
-        <w:t>outlet</w:t>
-      </w:r>
-      <w:proofErr w:type="spellEnd"/>
-      <w:r>
-        <w:rPr>
-          <w:rFonts w:ascii="Arial" w:hAnsi="Arial" w:cs="Arial"/>
-          <w:sz w:val="32"/>
-          <w:szCs w:val="32"/>
-        </w:rPr>
-        <w:t>)</w:t>
-      </w:r>
-    </w:p>
-    <w:p>
-      <w:pPr>
-        <w:rPr>
-          <w:rFonts w:ascii="Arial" w:hAnsi="Arial" w:cs="Arial"/>
-          <w:sz w:val="32"/>
-          <w:szCs w:val="32"/>
-        </w:rPr>
-      </w:pPr>
-      <w:r>
-        <w:rPr>
-          <w:rFonts w:ascii="Arial" w:hAnsi="Arial" w:cs="Arial"/>
+        <w:t>(router-outlet)</w:t>
+      </w:r>
+    </w:p>
+    <w:p>
+      <w:pPr>
+        <w:rPr>
+          <w:rFonts w:ascii="Arial" w:hAnsi="Arial" w:cs="Arial"/>
+          <w:sz w:val="32"/>
+          <w:szCs w:val="32"/>
+        </w:rPr>
+      </w:pPr>
+      <w:r>
+        <w:rPr>
+          <w:rFonts w:ascii="Arial" w:hAnsi="Arial" w:cs="Arial"/>
+          <w:noProof/>
           <w:sz w:val="32"/>
           <w:szCs w:val="32"/>
         </w:rPr>
@@ -472,56 +350,21 @@
           <w:sz w:val="32"/>
           <w:szCs w:val="32"/>
         </w:rPr>
-        <w:t xml:space="preserve">A kép útvonala és </w:t>
-      </w:r>
-      <w:proofErr w:type="spellStart"/>
-      <w:r>
-        <w:rPr>
-          <w:rFonts w:ascii="Arial" w:hAnsi="Arial" w:cs="Arial"/>
-          <w:sz w:val="32"/>
-          <w:szCs w:val="32"/>
-        </w:rPr>
-        <w:t>és</w:t>
-      </w:r>
-      <w:proofErr w:type="spellEnd"/>
-      <w:r>
-        <w:rPr>
-          <w:rFonts w:ascii="Arial" w:hAnsi="Arial" w:cs="Arial"/>
-          <w:sz w:val="32"/>
-          <w:szCs w:val="32"/>
-        </w:rPr>
-        <w:t xml:space="preserve"> tulajdonságai a </w:t>
-      </w:r>
-      <w:proofErr w:type="spellStart"/>
-      <w:r>
-        <w:rPr>
-          <w:rFonts w:ascii="Arial" w:hAnsi="Arial" w:cs="Arial"/>
-          <w:sz w:val="32"/>
-          <w:szCs w:val="32"/>
-        </w:rPr>
-        <w:t>css</w:t>
-      </w:r>
-      <w:proofErr w:type="spellEnd"/>
-      <w:r>
-        <w:rPr>
-          <w:rFonts w:ascii="Arial" w:hAnsi="Arial" w:cs="Arial"/>
-          <w:sz w:val="32"/>
-          <w:szCs w:val="32"/>
-        </w:rPr>
-        <w:t xml:space="preserve"> fájlban vannak definiálva.</w:t>
-      </w:r>
-    </w:p>
-    <w:p>
-      <w:pPr>
-        <w:rPr>
-          <w:rFonts w:ascii="Arial" w:hAnsi="Arial" w:cs="Arial"/>
-          <w:sz w:val="32"/>
-          <w:szCs w:val="32"/>
-        </w:rPr>
-      </w:pPr>
-      <w:r>
-        <w:rPr>
-          <w:rFonts w:ascii="Arial" w:hAnsi="Arial" w:cs="Arial"/>
+        <w:t>A kép útvonala és és tulajdonságai a css fájlban vannak definiálva.</w:t>
+      </w:r>
+    </w:p>
+    <w:p>
+      <w:pPr>
+        <w:rPr>
+          <w:rFonts w:ascii="Arial" w:hAnsi="Arial" w:cs="Arial"/>
+          <w:sz w:val="32"/>
+          <w:szCs w:val="32"/>
+        </w:rPr>
+      </w:pPr>
+      <w:r>
+        <w:rPr>
+          <w:rFonts w:ascii="Arial" w:hAnsi="Arial" w:cs="Arial"/>
+          <w:noProof/>
           <w:sz w:val="32"/>
           <w:szCs w:val="32"/>
         </w:rPr>
@@ -587,7 +430,6 @@
           <w:szCs w:val="32"/>
         </w:rPr>
       </w:pPr>
-      <w:proofErr w:type="spellStart"/>
       <w:r>
         <w:rPr>
           <w:rFonts w:ascii="Arial" w:hAnsi="Arial" w:cs="Arial"/>
@@ -597,7 +439,6 @@
         <w:lastRenderedPageBreak/>
         <w:t>app.component.ts</w:t>
       </w:r>
-      <w:proofErr w:type="spellEnd"/>
       <w:r>
         <w:rPr>
           <w:rFonts w:ascii="Arial" w:hAnsi="Arial" w:cs="Arial"/>
@@ -617,6 +458,7 @@
       <w:r>
         <w:rPr>
           <w:rFonts w:ascii="Arial" w:hAnsi="Arial" w:cs="Arial"/>
+          <w:noProof/>
           <w:sz w:val="32"/>
           <w:szCs w:val="32"/>
         </w:rPr>
@@ -718,100 +560,24 @@
           <w:u w:val="single"/>
         </w:rPr>
         <w:lastRenderedPageBreak/>
-        <w:t>Főoldal (</w:t>
-      </w:r>
-      <w:proofErr w:type="spellStart"/>
-      <w:r>
-        <w:rPr>
-          <w:rFonts w:ascii="Arial" w:hAnsi="Arial" w:cs="Arial"/>
-          <w:sz w:val="32"/>
-          <w:szCs w:val="32"/>
-          <w:u w:val="single"/>
-        </w:rPr>
-        <w:t>comic-welcome</w:t>
-      </w:r>
-      <w:proofErr w:type="spellEnd"/>
-      <w:r>
-        <w:rPr>
-          <w:rFonts w:ascii="Arial" w:hAnsi="Arial" w:cs="Arial"/>
-          <w:sz w:val="32"/>
-          <w:szCs w:val="32"/>
-          <w:u w:val="single"/>
-        </w:rPr>
-        <w:t xml:space="preserve"> </w:t>
-      </w:r>
-      <w:proofErr w:type="spellStart"/>
-      <w:r>
-        <w:rPr>
-          <w:rFonts w:ascii="Arial" w:hAnsi="Arial" w:cs="Arial"/>
-          <w:sz w:val="32"/>
-          <w:szCs w:val="32"/>
-          <w:u w:val="single"/>
-        </w:rPr>
-        <w:t>component</w:t>
-      </w:r>
-      <w:proofErr w:type="spellEnd"/>
-      <w:r>
-        <w:rPr>
-          <w:rFonts w:ascii="Arial" w:hAnsi="Arial" w:cs="Arial"/>
-          <w:sz w:val="32"/>
-          <w:szCs w:val="32"/>
-          <w:u w:val="single"/>
-        </w:rPr>
-        <w:t>):</w:t>
-      </w:r>
-    </w:p>
-    <w:p>
-      <w:pPr>
-        <w:rPr>
-          <w:rFonts w:ascii="Arial" w:hAnsi="Arial" w:cs="Arial"/>
-          <w:sz w:val="32"/>
-          <w:szCs w:val="32"/>
-        </w:rPr>
-      </w:pPr>
-      <w:r>
-        <w:rPr>
-          <w:rFonts w:ascii="Arial" w:hAnsi="Arial" w:cs="Arial"/>
-          <w:sz w:val="32"/>
-          <w:szCs w:val="32"/>
-        </w:rPr>
-        <w:t xml:space="preserve">Elsőként az applikációban a </w:t>
-      </w:r>
-      <w:proofErr w:type="spellStart"/>
-      <w:r>
-        <w:rPr>
-          <w:rFonts w:ascii="Arial" w:hAnsi="Arial" w:cs="Arial"/>
-          <w:sz w:val="32"/>
-          <w:szCs w:val="32"/>
-        </w:rPr>
-        <w:t>welcome</w:t>
-      </w:r>
-      <w:proofErr w:type="spellEnd"/>
-      <w:r>
-        <w:rPr>
-          <w:rFonts w:ascii="Arial" w:hAnsi="Arial" w:cs="Arial"/>
-          <w:sz w:val="32"/>
-          <w:szCs w:val="32"/>
-        </w:rPr>
-        <w:t xml:space="preserve"> </w:t>
-      </w:r>
-      <w:proofErr w:type="spellStart"/>
-      <w:r>
-        <w:rPr>
-          <w:rFonts w:ascii="Arial" w:hAnsi="Arial" w:cs="Arial"/>
-          <w:sz w:val="32"/>
-          <w:szCs w:val="32"/>
-        </w:rPr>
-        <w:t>page</w:t>
-      </w:r>
-      <w:proofErr w:type="spellEnd"/>
-      <w:r>
-        <w:rPr>
-          <w:rFonts w:ascii="Arial" w:hAnsi="Arial" w:cs="Arial"/>
-          <w:sz w:val="32"/>
-          <w:szCs w:val="32"/>
-        </w:rPr>
-        <w:t xml:space="preserve"> jelenik meg ahol köszöntjük az érdeklődőket. </w:t>
+        <w:t>Főoldal (comic-welcome component):</w:t>
+      </w:r>
+    </w:p>
+    <w:p>
+      <w:pPr>
+        <w:rPr>
+          <w:rFonts w:ascii="Arial" w:hAnsi="Arial" w:cs="Arial"/>
+          <w:sz w:val="32"/>
+          <w:szCs w:val="32"/>
+        </w:rPr>
+      </w:pPr>
+      <w:r>
+        <w:rPr>
+          <w:rFonts w:ascii="Arial" w:hAnsi="Arial" w:cs="Arial"/>
+          <w:sz w:val="32"/>
+          <w:szCs w:val="32"/>
+        </w:rPr>
+        <w:t xml:space="preserve">Elsőként az applikációban a welcome page jelenik meg ahol köszöntjük az érdeklődőket. </w:t>
       </w:r>
       <w:r>
         <w:rPr>
@@ -841,6 +607,7 @@
       <w:r>
         <w:rPr>
           <w:rFonts w:ascii="Arial" w:hAnsi="Arial" w:cs="Arial"/>
+          <w:noProof/>
           <w:sz w:val="32"/>
           <w:szCs w:val="32"/>
         </w:rPr>
@@ -892,6 +659,7 @@
       <w:r>
         <w:rPr>
           <w:rFonts w:ascii="Arial" w:hAnsi="Arial" w:cs="Arial"/>
+          <w:noProof/>
           <w:sz w:val="32"/>
           <w:szCs w:val="32"/>
         </w:rPr>
@@ -976,6 +744,7 @@
       <w:r>
         <w:rPr>
           <w:rFonts w:ascii="Arial" w:hAnsi="Arial" w:cs="Arial"/>
+          <w:noProof/>
           <w:sz w:val="32"/>
           <w:szCs w:val="32"/>
         </w:rPr>
@@ -1030,61 +799,7 @@
           <w:sz w:val="32"/>
           <w:szCs w:val="32"/>
         </w:rPr>
-        <w:t xml:space="preserve">A kinézetre itt is nagy hangsúlyt fektettem és próbáltam egy szép, ízléses és csalogató felülettel szolgálni. A felirat és a gomb is átmenettel jön tűnik elő az oldalon valamint a gombnak is van egy </w:t>
-      </w:r>
-      <w:proofErr w:type="spellStart"/>
-      <w:r>
-        <w:rPr>
-          <w:rFonts w:ascii="Arial" w:hAnsi="Arial" w:cs="Arial"/>
-          <w:sz w:val="32"/>
-          <w:szCs w:val="32"/>
-        </w:rPr>
-        <w:t>hover</w:t>
-      </w:r>
-      <w:proofErr w:type="spellEnd"/>
-      <w:r>
-        <w:rPr>
-          <w:rFonts w:ascii="Arial" w:hAnsi="Arial" w:cs="Arial"/>
-          <w:sz w:val="32"/>
-          <w:szCs w:val="32"/>
-        </w:rPr>
-        <w:t xml:space="preserve"> effektje. Fontos volt hogy a két elem máshogy </w:t>
-      </w:r>
-      <w:proofErr w:type="spellStart"/>
-      <w:r>
-        <w:rPr>
-          <w:rFonts w:ascii="Arial" w:hAnsi="Arial" w:cs="Arial"/>
-          <w:sz w:val="32"/>
-          <w:szCs w:val="32"/>
-        </w:rPr>
-        <w:t>fadeljen</w:t>
-      </w:r>
-      <w:proofErr w:type="spellEnd"/>
-      <w:r>
-        <w:rPr>
-          <w:rFonts w:ascii="Arial" w:hAnsi="Arial" w:cs="Arial"/>
-          <w:sz w:val="32"/>
-          <w:szCs w:val="32"/>
-        </w:rPr>
-        <w:t xml:space="preserve"> be. A gombon késleltetés van így először a cím jön elő, amíg pedig a felhasználó elolvassa azt, addigra előjön a gomb is, ezzel egy nagyon kellemes élményt okozhatunk a </w:t>
-      </w:r>
-      <w:proofErr w:type="spellStart"/>
-      <w:r>
-        <w:rPr>
-          <w:rFonts w:ascii="Arial" w:hAnsi="Arial" w:cs="Arial"/>
-          <w:sz w:val="32"/>
-          <w:szCs w:val="32"/>
-        </w:rPr>
-        <w:t>usereknek</w:t>
-      </w:r>
-      <w:proofErr w:type="spellEnd"/>
-      <w:r>
-        <w:rPr>
-          <w:rFonts w:ascii="Arial" w:hAnsi="Arial" w:cs="Arial"/>
-          <w:sz w:val="32"/>
-          <w:szCs w:val="32"/>
-        </w:rPr>
-        <w:t>.</w:t>
+        <w:t>A kinézetre itt is nagy hangsúlyt fektettem és próbáltam egy szép, ízléses és csalogató felülettel szolgálni. A felirat és a gomb is átmenettel jön tűnik elő az oldalon valamint a gombnak is van egy hover effektje. Fontos volt hogy a két elem máshogy fadeljen be. A gombon késleltetés van így először a cím jön elő, amíg pedig a felhasználó elolvassa azt, addigra előjön a gomb is, ezzel egy nagyon kellemes élményt okozhatunk a usereknek.</w:t>
       </w:r>
     </w:p>
     <w:p>
@@ -1121,47 +836,7 @@
           <w:u w:val="single"/>
         </w:rPr>
         <w:lastRenderedPageBreak/>
-        <w:t>A képregény lista (</w:t>
-      </w:r>
-      <w:proofErr w:type="spellStart"/>
-      <w:r>
-        <w:rPr>
-          <w:rFonts w:ascii="Arial" w:hAnsi="Arial" w:cs="Arial"/>
-          <w:sz w:val="32"/>
-          <w:szCs w:val="32"/>
-          <w:u w:val="single"/>
-        </w:rPr>
-        <w:t>comic-list</w:t>
-      </w:r>
-      <w:proofErr w:type="spellEnd"/>
-      <w:r>
-        <w:rPr>
-          <w:rFonts w:ascii="Arial" w:hAnsi="Arial" w:cs="Arial"/>
-          <w:sz w:val="32"/>
-          <w:szCs w:val="32"/>
-          <w:u w:val="single"/>
-        </w:rPr>
-        <w:t xml:space="preserve"> </w:t>
-      </w:r>
-      <w:proofErr w:type="spellStart"/>
-      <w:r>
-        <w:rPr>
-          <w:rFonts w:ascii="Arial" w:hAnsi="Arial" w:cs="Arial"/>
-          <w:sz w:val="32"/>
-          <w:szCs w:val="32"/>
-          <w:u w:val="single"/>
-        </w:rPr>
-        <w:t>component</w:t>
-      </w:r>
-      <w:proofErr w:type="spellEnd"/>
-      <w:r>
-        <w:rPr>
-          <w:rFonts w:ascii="Arial" w:hAnsi="Arial" w:cs="Arial"/>
-          <w:sz w:val="32"/>
-          <w:szCs w:val="32"/>
-          <w:u w:val="single"/>
-        </w:rPr>
-        <w:t>)</w:t>
+        <w:t>A képregény lista (comic-list component)</w:t>
       </w:r>
     </w:p>
     <w:p>
@@ -1192,6 +867,7 @@
       <w:r>
         <w:rPr>
           <w:rFonts w:ascii="Arial" w:hAnsi="Arial" w:cs="Arial"/>
+          <w:noProof/>
           <w:sz w:val="32"/>
           <w:szCs w:val="32"/>
         </w:rPr>
@@ -1246,25 +922,7 @@
           <w:sz w:val="32"/>
           <w:szCs w:val="32"/>
         </w:rPr>
-        <w:t xml:space="preserve">Itt láthatunk egy táblát amiben ki vannak listázva a felvitt képregények. A táblának van egy </w:t>
-      </w:r>
-      <w:proofErr w:type="spellStart"/>
-      <w:r>
-        <w:rPr>
-          <w:rFonts w:ascii="Arial" w:hAnsi="Arial" w:cs="Arial"/>
-          <w:sz w:val="32"/>
-          <w:szCs w:val="32"/>
-        </w:rPr>
-        <w:t>headerje</w:t>
-      </w:r>
-      <w:proofErr w:type="spellEnd"/>
-      <w:r>
-        <w:rPr>
-          <w:rFonts w:ascii="Arial" w:hAnsi="Arial" w:cs="Arial"/>
-          <w:sz w:val="32"/>
-          <w:szCs w:val="32"/>
-        </w:rPr>
-        <w:t xml:space="preserve"> ahol ki vannak írva mit is reprezentálnak az oszlopok.</w:t>
+        <w:t>Itt láthatunk egy táblát amiben ki vannak listázva a felvitt képregények. A táblának van egy headerje ahol ki vannak írva mit is reprezentálnak az oszlopok.</w:t>
       </w:r>
     </w:p>
     <w:p>
@@ -1292,7 +950,6 @@
           <w:szCs w:val="32"/>
         </w:rPr>
       </w:pPr>
-      <w:proofErr w:type="spellStart"/>
       <w:r>
         <w:rPr>
           <w:rFonts w:ascii="Arial" w:hAnsi="Arial" w:cs="Arial"/>
@@ -1317,19 +974,19 @@
         </w:rPr>
         <w:t>.ts</w:t>
       </w:r>
-      <w:proofErr w:type="spellEnd"/>
-    </w:p>
-    <w:p>
-      <w:pPr>
-        <w:rPr>
-          <w:rFonts w:ascii="Arial" w:hAnsi="Arial" w:cs="Arial"/>
-          <w:sz w:val="32"/>
-          <w:szCs w:val="32"/>
-        </w:rPr>
-      </w:pPr>
-      <w:r>
-        <w:rPr>
-          <w:rFonts w:ascii="Arial" w:hAnsi="Arial" w:cs="Arial"/>
+    </w:p>
+    <w:p>
+      <w:pPr>
+        <w:rPr>
+          <w:rFonts w:ascii="Arial" w:hAnsi="Arial" w:cs="Arial"/>
+          <w:sz w:val="32"/>
+          <w:szCs w:val="32"/>
+        </w:rPr>
+      </w:pPr>
+      <w:r>
+        <w:rPr>
+          <w:rFonts w:ascii="Arial" w:hAnsi="Arial" w:cs="Arial"/>
+          <w:noProof/>
           <w:sz w:val="32"/>
           <w:szCs w:val="32"/>
         </w:rPr>
@@ -1381,6 +1038,7 @@
       <w:r>
         <w:rPr>
           <w:rFonts w:ascii="Arial" w:hAnsi="Arial" w:cs="Arial"/>
+          <w:noProof/>
           <w:sz w:val="32"/>
           <w:szCs w:val="32"/>
         </w:rPr>
@@ -1424,6 +1082,7 @@
       <w:r>
         <w:rPr>
           <w:rFonts w:ascii="Arial" w:hAnsi="Arial" w:cs="Arial"/>
+          <w:noProof/>
           <w:sz w:val="32"/>
           <w:szCs w:val="32"/>
         </w:rPr>
@@ -1485,61 +1144,7 @@
           <w:sz w:val="32"/>
           <w:szCs w:val="32"/>
         </w:rPr>
-        <w:t xml:space="preserve">Amit még láthatunk az egy Add </w:t>
-      </w:r>
-      <w:proofErr w:type="spellStart"/>
-      <w:r>
-        <w:rPr>
-          <w:rFonts w:ascii="Arial" w:hAnsi="Arial" w:cs="Arial"/>
-          <w:sz w:val="32"/>
-          <w:szCs w:val="32"/>
-        </w:rPr>
-        <w:t>Comic</w:t>
-      </w:r>
-      <w:proofErr w:type="spellEnd"/>
-      <w:r>
-        <w:rPr>
-          <w:rFonts w:ascii="Arial" w:hAnsi="Arial" w:cs="Arial"/>
-          <w:sz w:val="32"/>
-          <w:szCs w:val="32"/>
-        </w:rPr>
-        <w:t xml:space="preserve"> gomb a képernyő jobb alsó sarkában, ez a gomb folyamatosan azon a pozícióban van, akkor is ha legörgetünk az oldalon. Ez a gomb visz tovább a </w:t>
-      </w:r>
-      <w:proofErr w:type="spellStart"/>
-      <w:r>
-        <w:rPr>
-          <w:rFonts w:ascii="Arial" w:hAnsi="Arial" w:cs="Arial"/>
-          <w:sz w:val="32"/>
-          <w:szCs w:val="32"/>
-        </w:rPr>
-        <w:t>formra</w:t>
-      </w:r>
-      <w:proofErr w:type="spellEnd"/>
-      <w:r>
-        <w:rPr>
-          <w:rFonts w:ascii="Arial" w:hAnsi="Arial" w:cs="Arial"/>
-          <w:sz w:val="32"/>
-          <w:szCs w:val="32"/>
-        </w:rPr>
-        <w:t xml:space="preserve">, amelyet kitöltve adhatunk hozzá a </w:t>
-      </w:r>
-      <w:proofErr w:type="spellStart"/>
-      <w:r>
-        <w:rPr>
-          <w:rFonts w:ascii="Arial" w:hAnsi="Arial" w:cs="Arial"/>
-          <w:sz w:val="32"/>
-          <w:szCs w:val="32"/>
-        </w:rPr>
-        <w:t>listáhzo</w:t>
-      </w:r>
-      <w:proofErr w:type="spellEnd"/>
-      <w:r>
-        <w:rPr>
-          <w:rFonts w:ascii="Arial" w:hAnsi="Arial" w:cs="Arial"/>
-          <w:sz w:val="32"/>
-          <w:szCs w:val="32"/>
-        </w:rPr>
-        <w:t xml:space="preserve"> új elemet.</w:t>
+        <w:t>Amit még láthatunk az egy Add Comic gomb a képernyő jobb alsó sarkában, ez a gomb folyamatosan azon a pozícióban van, akkor is ha legörgetünk az oldalon. Ez a gomb visz tovább a formra, amelyet kitöltve adhatunk hozzá a listáhzo új elemet.</w:t>
       </w:r>
     </w:p>
     <w:p>
@@ -1589,38 +1194,21 @@
           <w:sz w:val="32"/>
           <w:szCs w:val="32"/>
         </w:rPr>
-        <w:t xml:space="preserve">A gombnak itt is készítettem egy </w:t>
-      </w:r>
-      <w:proofErr w:type="spellStart"/>
-      <w:r>
-        <w:rPr>
-          <w:rFonts w:ascii="Arial" w:hAnsi="Arial" w:cs="Arial"/>
-          <w:sz w:val="32"/>
-          <w:szCs w:val="32"/>
-        </w:rPr>
-        <w:t>hover</w:t>
-      </w:r>
-      <w:proofErr w:type="spellEnd"/>
-      <w:r>
-        <w:rPr>
-          <w:rFonts w:ascii="Arial" w:hAnsi="Arial" w:cs="Arial"/>
-          <w:sz w:val="32"/>
-          <w:szCs w:val="32"/>
-        </w:rPr>
-        <w:t xml:space="preserve"> effektet, mintha felizzana:</w:t>
-      </w:r>
-    </w:p>
-    <w:p>
-      <w:pPr>
-        <w:rPr>
-          <w:rFonts w:ascii="Arial" w:hAnsi="Arial" w:cs="Arial"/>
-          <w:sz w:val="32"/>
-          <w:szCs w:val="32"/>
-        </w:rPr>
-      </w:pPr>
-      <w:r>
-        <w:rPr>
-          <w:rFonts w:ascii="Arial" w:hAnsi="Arial" w:cs="Arial"/>
+        <w:t>A gombnak itt is készítettem egy hover effektet, mintha felizzana:</w:t>
+      </w:r>
+    </w:p>
+    <w:p>
+      <w:pPr>
+        <w:rPr>
+          <w:rFonts w:ascii="Arial" w:hAnsi="Arial" w:cs="Arial"/>
+          <w:sz w:val="32"/>
+          <w:szCs w:val="32"/>
+        </w:rPr>
+      </w:pPr>
+      <w:r>
+        <w:rPr>
+          <w:rFonts w:ascii="Arial" w:hAnsi="Arial" w:cs="Arial"/>
+          <w:noProof/>
           <w:sz w:val="32"/>
           <w:szCs w:val="32"/>
         </w:rPr>
@@ -1663,6 +1251,7 @@
       <w:r>
         <w:rPr>
           <w:rFonts w:ascii="Arial" w:hAnsi="Arial" w:cs="Arial"/>
+          <w:noProof/>
           <w:sz w:val="32"/>
           <w:szCs w:val="32"/>
         </w:rPr>
@@ -1728,102 +1317,24 @@
           <w:u w:val="single"/>
         </w:rPr>
         <w:lastRenderedPageBreak/>
-        <w:t xml:space="preserve">A kitöltő </w:t>
-      </w:r>
-      <w:proofErr w:type="spellStart"/>
-      <w:r>
-        <w:rPr>
-          <w:rFonts w:ascii="Arial" w:hAnsi="Arial" w:cs="Arial"/>
-          <w:sz w:val="32"/>
-          <w:szCs w:val="32"/>
-          <w:u w:val="single"/>
-        </w:rPr>
-        <w:t>form</w:t>
-      </w:r>
-      <w:proofErr w:type="spellEnd"/>
-      <w:r>
-        <w:rPr>
-          <w:rFonts w:ascii="Arial" w:hAnsi="Arial" w:cs="Arial"/>
-          <w:sz w:val="32"/>
-          <w:szCs w:val="32"/>
-          <w:u w:val="single"/>
-        </w:rPr>
-        <w:t xml:space="preserve"> (</w:t>
-      </w:r>
-      <w:proofErr w:type="spellStart"/>
-      <w:r>
-        <w:rPr>
-          <w:rFonts w:ascii="Arial" w:hAnsi="Arial" w:cs="Arial"/>
-          <w:sz w:val="32"/>
-          <w:szCs w:val="32"/>
-          <w:u w:val="single"/>
-        </w:rPr>
-        <w:t>comic-form</w:t>
-      </w:r>
-      <w:proofErr w:type="spellEnd"/>
-      <w:r>
-        <w:rPr>
-          <w:rFonts w:ascii="Arial" w:hAnsi="Arial" w:cs="Arial"/>
-          <w:sz w:val="32"/>
-          <w:szCs w:val="32"/>
-          <w:u w:val="single"/>
-        </w:rPr>
-        <w:t xml:space="preserve"> </w:t>
-      </w:r>
-      <w:proofErr w:type="spellStart"/>
-      <w:r>
-        <w:rPr>
-          <w:rFonts w:ascii="Arial" w:hAnsi="Arial" w:cs="Arial"/>
-          <w:sz w:val="32"/>
-          <w:szCs w:val="32"/>
-          <w:u w:val="single"/>
-        </w:rPr>
-        <w:t>component</w:t>
-      </w:r>
-      <w:proofErr w:type="spellEnd"/>
-      <w:r>
-        <w:rPr>
-          <w:rFonts w:ascii="Arial" w:hAnsi="Arial" w:cs="Arial"/>
-          <w:sz w:val="32"/>
-          <w:szCs w:val="32"/>
-          <w:u w:val="single"/>
-        </w:rPr>
-        <w:t>)</w:t>
-      </w:r>
-    </w:p>
-    <w:p>
-      <w:pPr>
-        <w:rPr>
-          <w:rFonts w:ascii="Arial" w:hAnsi="Arial" w:cs="Arial"/>
-          <w:sz w:val="32"/>
-          <w:szCs w:val="32"/>
-        </w:rPr>
-      </w:pPr>
-      <w:r>
-        <w:rPr>
-          <w:rFonts w:ascii="Arial" w:hAnsi="Arial" w:cs="Arial"/>
-          <w:sz w:val="32"/>
-          <w:szCs w:val="32"/>
-        </w:rPr>
-        <w:t xml:space="preserve">Az Add </w:t>
-      </w:r>
-      <w:proofErr w:type="spellStart"/>
-      <w:r>
-        <w:rPr>
-          <w:rFonts w:ascii="Arial" w:hAnsi="Arial" w:cs="Arial"/>
-          <w:sz w:val="32"/>
-          <w:szCs w:val="32"/>
-        </w:rPr>
-        <w:t>Comic</w:t>
-      </w:r>
-      <w:proofErr w:type="spellEnd"/>
-      <w:r>
-        <w:rPr>
-          <w:rFonts w:ascii="Arial" w:hAnsi="Arial" w:cs="Arial"/>
-          <w:sz w:val="32"/>
-          <w:szCs w:val="32"/>
-        </w:rPr>
-        <w:t xml:space="preserve"> go</w:t>
+        <w:t>A kitöltő form (comic-form component)</w:t>
+      </w:r>
+    </w:p>
+    <w:p>
+      <w:pPr>
+        <w:rPr>
+          <w:rFonts w:ascii="Arial" w:hAnsi="Arial" w:cs="Arial"/>
+          <w:sz w:val="32"/>
+          <w:szCs w:val="32"/>
+        </w:rPr>
+      </w:pPr>
+      <w:r>
+        <w:rPr>
+          <w:rFonts w:ascii="Arial" w:hAnsi="Arial" w:cs="Arial"/>
+          <w:sz w:val="32"/>
+          <w:szCs w:val="32"/>
+        </w:rPr>
+        <w:t>Az Add Comic go</w:t>
       </w:r>
       <w:r>
         <w:rPr>
@@ -1839,38 +1350,21 @@
           <w:sz w:val="32"/>
           <w:szCs w:val="32"/>
         </w:rPr>
-        <w:t xml:space="preserve">bra kattintva előkerül a </w:t>
-      </w:r>
-      <w:proofErr w:type="spellStart"/>
-      <w:r>
-        <w:rPr>
-          <w:rFonts w:ascii="Arial" w:hAnsi="Arial" w:cs="Arial"/>
-          <w:sz w:val="32"/>
-          <w:szCs w:val="32"/>
-        </w:rPr>
-        <w:t>from</w:t>
-      </w:r>
-      <w:proofErr w:type="spellEnd"/>
-      <w:r>
-        <w:rPr>
-          <w:rFonts w:ascii="Arial" w:hAnsi="Arial" w:cs="Arial"/>
-          <w:sz w:val="32"/>
-          <w:szCs w:val="32"/>
-        </w:rPr>
-        <w:t>, amelyet ha kitöltünk akkor új elemeket, új képregényeket tudunk hozzáadni a listához.</w:t>
-      </w:r>
-    </w:p>
-    <w:p>
-      <w:pPr>
-        <w:rPr>
-          <w:rFonts w:ascii="Arial" w:hAnsi="Arial" w:cs="Arial"/>
-          <w:sz w:val="32"/>
-          <w:szCs w:val="32"/>
-        </w:rPr>
-      </w:pPr>
-      <w:r>
-        <w:rPr>
-          <w:rFonts w:ascii="Arial" w:hAnsi="Arial" w:cs="Arial"/>
+        <w:t>bra kattintva előkerül a from, amelyet ha kitöltünk akkor új elemeket, új képregényeket tudunk hozzáadni a listához.</w:t>
+      </w:r>
+    </w:p>
+    <w:p>
+      <w:pPr>
+        <w:rPr>
+          <w:rFonts w:ascii="Arial" w:hAnsi="Arial" w:cs="Arial"/>
+          <w:sz w:val="32"/>
+          <w:szCs w:val="32"/>
+        </w:rPr>
+      </w:pPr>
+      <w:r>
+        <w:rPr>
+          <w:rFonts w:ascii="Arial" w:hAnsi="Arial" w:cs="Arial"/>
+          <w:noProof/>
           <w:sz w:val="32"/>
           <w:szCs w:val="32"/>
         </w:rPr>
@@ -1925,123 +1419,15 @@
           <w:sz w:val="32"/>
           <w:szCs w:val="32"/>
         </w:rPr>
-        <w:t xml:space="preserve">Maga a </w:t>
-      </w:r>
-      <w:proofErr w:type="spellStart"/>
-      <w:r>
-        <w:rPr>
-          <w:rFonts w:ascii="Arial" w:hAnsi="Arial" w:cs="Arial"/>
-          <w:sz w:val="32"/>
-          <w:szCs w:val="32"/>
-        </w:rPr>
-        <w:t>form</w:t>
-      </w:r>
-      <w:proofErr w:type="spellEnd"/>
-      <w:r>
-        <w:rPr>
-          <w:rFonts w:ascii="Arial" w:hAnsi="Arial" w:cs="Arial"/>
-          <w:sz w:val="32"/>
-          <w:szCs w:val="32"/>
-        </w:rPr>
-        <w:t xml:space="preserve"> több </w:t>
-      </w:r>
-      <w:proofErr w:type="spellStart"/>
-      <w:r>
-        <w:rPr>
-          <w:rFonts w:ascii="Arial" w:hAnsi="Arial" w:cs="Arial"/>
-          <w:sz w:val="32"/>
-          <w:szCs w:val="32"/>
-        </w:rPr>
-        <w:t>fieldből</w:t>
-      </w:r>
-      <w:proofErr w:type="spellEnd"/>
-      <w:r>
-        <w:rPr>
-          <w:rFonts w:ascii="Arial" w:hAnsi="Arial" w:cs="Arial"/>
-          <w:sz w:val="32"/>
-          <w:szCs w:val="32"/>
-        </w:rPr>
-        <w:t xml:space="preserve"> áll ahova be tudjuk írni a kívánt adatokat. A </w:t>
-      </w:r>
-      <w:proofErr w:type="spellStart"/>
-      <w:r>
-        <w:rPr>
-          <w:rFonts w:ascii="Arial" w:hAnsi="Arial" w:cs="Arial"/>
-          <w:sz w:val="32"/>
-          <w:szCs w:val="32"/>
-        </w:rPr>
-        <w:t>fieldeknél</w:t>
-      </w:r>
-      <w:proofErr w:type="spellEnd"/>
-      <w:r>
-        <w:rPr>
-          <w:rFonts w:ascii="Arial" w:hAnsi="Arial" w:cs="Arial"/>
-          <w:sz w:val="32"/>
-          <w:szCs w:val="32"/>
-        </w:rPr>
-        <w:t xml:space="preserve"> meg van oldva, hogy ha rossz típusú adatot írunk be (</w:t>
-      </w:r>
-      <w:proofErr w:type="spellStart"/>
-      <w:r>
-        <w:rPr>
-          <w:rFonts w:ascii="Arial" w:hAnsi="Arial" w:cs="Arial"/>
-          <w:sz w:val="32"/>
-          <w:szCs w:val="32"/>
-        </w:rPr>
-        <w:t>pl</w:t>
-      </w:r>
-      <w:proofErr w:type="spellEnd"/>
-      <w:r>
-        <w:rPr>
-          <w:rFonts w:ascii="Arial" w:hAnsi="Arial" w:cs="Arial"/>
-          <w:sz w:val="32"/>
-          <w:szCs w:val="32"/>
-        </w:rPr>
-        <w:t xml:space="preserve"> szám helyett betűt) akkor hibaüzenetet dobjon és ne lehessen kiadni a végeredményt.</w:t>
-      </w:r>
-      <w:r>
-        <w:rPr>
-          <w:rFonts w:ascii="Arial" w:hAnsi="Arial" w:cs="Arial"/>
-          <w:sz w:val="32"/>
-          <w:szCs w:val="32"/>
-        </w:rPr>
-        <w:t xml:space="preserve"> A </w:t>
-      </w:r>
-      <w:proofErr w:type="spellStart"/>
-      <w:r>
-        <w:rPr>
-          <w:rFonts w:ascii="Arial" w:hAnsi="Arial" w:cs="Arial"/>
-          <w:sz w:val="32"/>
-          <w:szCs w:val="32"/>
-        </w:rPr>
-        <w:t>selector</w:t>
-      </w:r>
-      <w:proofErr w:type="spellEnd"/>
-      <w:r>
-        <w:rPr>
-          <w:rFonts w:ascii="Arial" w:hAnsi="Arial" w:cs="Arial"/>
-          <w:sz w:val="32"/>
-          <w:szCs w:val="32"/>
-        </w:rPr>
-        <w:t xml:space="preserve"> típusú </w:t>
-      </w:r>
-      <w:proofErr w:type="spellStart"/>
-      <w:r>
-        <w:rPr>
-          <w:rFonts w:ascii="Arial" w:hAnsi="Arial" w:cs="Arial"/>
-          <w:sz w:val="32"/>
-          <w:szCs w:val="32"/>
-        </w:rPr>
-        <w:t>fieldeknél</w:t>
-      </w:r>
-      <w:proofErr w:type="spellEnd"/>
-      <w:r>
-        <w:rPr>
-          <w:rFonts w:ascii="Arial" w:hAnsi="Arial" w:cs="Arial"/>
-          <w:sz w:val="32"/>
-          <w:szCs w:val="32"/>
-        </w:rPr>
-        <w:t xml:space="preserve"> is kötelező a választás</w:t>
+        <w:t>Maga a form több fieldből áll ahova be tudjuk írni a kívánt adatokat. A fieldeknél meg van oldva, hogy ha rossz típusú adatot írunk be (pl szám helyett betűt) akkor hibaüzenetet dobjon és ne lehessen kiadni a végeredményt.</w:t>
+      </w:r>
+      <w:r>
+        <w:rPr>
+          <w:rFonts w:ascii="Arial" w:hAnsi="Arial" w:cs="Arial"/>
+          <w:sz w:val="32"/>
+          <w:szCs w:val="32"/>
+        </w:rPr>
+        <w:t xml:space="preserve"> A selector típusú fieldeknél is kötelező a választás</w:t>
       </w:r>
       <w:r>
         <w:rPr>
@@ -2083,6 +1469,22 @@
         </w:rPr>
         <w:t xml:space="preserve"> se más karakter, csak szám.</w:t>
       </w:r>
+      <w:r>
+        <w:rPr>
+          <w:rFonts w:ascii="Arial" w:hAnsi="Arial" w:cs="Arial"/>
+          <w:sz w:val="32"/>
+          <w:szCs w:val="32"/>
+        </w:rPr>
+        <w:t xml:space="preserve"> Ezeken kívül fontos még megjegyezni, hogy ugyan olyan nevű elemeket nem vehetünk fel mert az applikáció jelez hogy már létre lett hozva és a listában van egy ugyan olyan nevű</w:t>
+      </w:r>
+      <w:r>
+        <w:rPr>
+          <w:rFonts w:ascii="Arial" w:hAnsi="Arial" w:cs="Arial"/>
+          <w:sz w:val="32"/>
+          <w:szCs w:val="32"/>
+        </w:rPr>
+        <w:t>.</w:t>
+      </w:r>
     </w:p>
     <w:p>
       <w:pPr>
@@ -2108,29 +1510,12 @@
           <w:szCs w:val="32"/>
         </w:rPr>
         <w:lastRenderedPageBreak/>
-        <w:t>(</w:t>
-      </w:r>
-      <w:proofErr w:type="spellStart"/>
-      <w:r>
-        <w:rPr>
-          <w:rFonts w:ascii="Arial" w:hAnsi="Arial" w:cs="Arial"/>
-          <w:sz w:val="32"/>
-          <w:szCs w:val="32"/>
-        </w:rPr>
-        <w:t>html</w:t>
-      </w:r>
-      <w:proofErr w:type="spellEnd"/>
-      <w:r>
-        <w:rPr>
-          <w:rFonts w:ascii="Arial" w:hAnsi="Arial" w:cs="Arial"/>
-          <w:sz w:val="32"/>
-          <w:szCs w:val="32"/>
-        </w:rPr>
-        <w:t>)</w:t>
-      </w:r>
-      <w:r>
-        <w:rPr>
-          <w:rFonts w:ascii="Arial" w:hAnsi="Arial" w:cs="Arial"/>
+        <w:t>(html)</w:t>
+      </w:r>
+      <w:r>
+        <w:rPr>
+          <w:rFonts w:ascii="Arial" w:hAnsi="Arial" w:cs="Arial"/>
+          <w:noProof/>
           <w:sz w:val="32"/>
           <w:szCs w:val="32"/>
         </w:rPr>
@@ -2173,6 +1558,7 @@
       <w:r>
         <w:rPr>
           <w:rFonts w:ascii="Arial" w:hAnsi="Arial" w:cs="Arial"/>
+          <w:noProof/>
           <w:sz w:val="32"/>
           <w:szCs w:val="32"/>
         </w:rPr>
@@ -2233,6 +1619,7 @@
       <w:r>
         <w:rPr>
           <w:rFonts w:ascii="Arial" w:hAnsi="Arial" w:cs="Arial"/>
+          <w:noProof/>
           <w:sz w:val="32"/>
           <w:szCs w:val="32"/>
         </w:rPr>
@@ -2287,38 +1674,21 @@
           <w:sz w:val="32"/>
           <w:szCs w:val="32"/>
         </w:rPr>
-        <w:t xml:space="preserve">Ha nem töltöttük ki még a </w:t>
-      </w:r>
-      <w:proofErr w:type="spellStart"/>
-      <w:r>
-        <w:rPr>
-          <w:rFonts w:ascii="Arial" w:hAnsi="Arial" w:cs="Arial"/>
-          <w:sz w:val="32"/>
-          <w:szCs w:val="32"/>
-        </w:rPr>
-        <w:t>formot</w:t>
-      </w:r>
-      <w:proofErr w:type="spellEnd"/>
-      <w:r>
-        <w:rPr>
-          <w:rFonts w:ascii="Arial" w:hAnsi="Arial" w:cs="Arial"/>
-          <w:sz w:val="32"/>
-          <w:szCs w:val="32"/>
-        </w:rPr>
-        <w:t xml:space="preserve"> akkor a kitöltést lezáró gomb alatt megjelenik egy kis üzenet erről.</w:t>
-      </w:r>
-    </w:p>
-    <w:p>
-      <w:pPr>
-        <w:rPr>
-          <w:rFonts w:ascii="Arial" w:hAnsi="Arial" w:cs="Arial"/>
-          <w:sz w:val="32"/>
-          <w:szCs w:val="32"/>
-        </w:rPr>
-      </w:pPr>
-      <w:r>
-        <w:rPr>
-          <w:rFonts w:ascii="Arial" w:hAnsi="Arial" w:cs="Arial"/>
+        <w:t>Ha nem töltöttük ki még a formot akkor a kitöltést lezáró gomb alatt megjelenik egy kis üzenet erről.</w:t>
+      </w:r>
+    </w:p>
+    <w:p>
+      <w:pPr>
+        <w:rPr>
+          <w:rFonts w:ascii="Arial" w:hAnsi="Arial" w:cs="Arial"/>
+          <w:sz w:val="32"/>
+          <w:szCs w:val="32"/>
+        </w:rPr>
+      </w:pPr>
+      <w:r>
+        <w:rPr>
+          <w:rFonts w:ascii="Arial" w:hAnsi="Arial" w:cs="Arial"/>
+          <w:noProof/>
           <w:sz w:val="32"/>
           <w:szCs w:val="32"/>
         </w:rPr>
@@ -2382,38 +1752,21 @@
           <w:sz w:val="32"/>
           <w:szCs w:val="32"/>
         </w:rPr>
-        <w:t>(</w:t>
-      </w:r>
-      <w:proofErr w:type="spellStart"/>
-      <w:r>
-        <w:rPr>
-          <w:rFonts w:ascii="Arial" w:hAnsi="Arial" w:cs="Arial"/>
-          <w:sz w:val="32"/>
-          <w:szCs w:val="32"/>
-        </w:rPr>
-        <w:t>selector</w:t>
-      </w:r>
-      <w:proofErr w:type="spellEnd"/>
-      <w:r>
-        <w:rPr>
-          <w:rFonts w:ascii="Arial" w:hAnsi="Arial" w:cs="Arial"/>
-          <w:sz w:val="32"/>
-          <w:szCs w:val="32"/>
-        </w:rPr>
-        <w:t>)</w:t>
-      </w:r>
-    </w:p>
-    <w:p>
-      <w:pPr>
-        <w:rPr>
-          <w:rFonts w:ascii="Arial" w:hAnsi="Arial" w:cs="Arial"/>
-          <w:sz w:val="32"/>
-          <w:szCs w:val="32"/>
-        </w:rPr>
-      </w:pPr>
-      <w:r>
-        <w:rPr>
-          <w:rFonts w:ascii="Arial" w:hAnsi="Arial" w:cs="Arial"/>
+        <w:t>(selector)</w:t>
+      </w:r>
+    </w:p>
+    <w:p>
+      <w:pPr>
+        <w:rPr>
+          <w:rFonts w:ascii="Arial" w:hAnsi="Arial" w:cs="Arial"/>
+          <w:sz w:val="32"/>
+          <w:szCs w:val="32"/>
+        </w:rPr>
+      </w:pPr>
+      <w:r>
+        <w:rPr>
+          <w:rFonts w:ascii="Arial" w:hAnsi="Arial" w:cs="Arial"/>
+          <w:noProof/>
           <w:sz w:val="32"/>
           <w:szCs w:val="32"/>
         </w:rPr>
@@ -2468,18 +1821,8 @@
           <w:sz w:val="32"/>
           <w:szCs w:val="32"/>
         </w:rPr>
-        <w:t xml:space="preserve">ISBN </w:t>
-      </w:r>
-      <w:proofErr w:type="spellStart"/>
-      <w:r>
-        <w:rPr>
-          <w:rFonts w:ascii="Arial" w:hAnsi="Arial" w:cs="Arial"/>
-          <w:sz w:val="32"/>
-          <w:szCs w:val="32"/>
-        </w:rPr>
-        <w:t>error</w:t>
-      </w:r>
-      <w:proofErr w:type="spellEnd"/>
+        <w:t>ISBN error</w:t>
+      </w:r>
     </w:p>
     <w:p>
       <w:pPr>
@@ -2501,6 +1844,7 @@
       <w:r>
         <w:rPr>
           <w:rFonts w:ascii="Arial" w:hAnsi="Arial" w:cs="Arial"/>
+          <w:noProof/>
           <w:sz w:val="32"/>
           <w:szCs w:val="32"/>
         </w:rPr>
@@ -2555,100 +1899,29 @@
           <w:sz w:val="32"/>
           <w:szCs w:val="32"/>
         </w:rPr>
-        <w:t xml:space="preserve">Miután kitöltöttük a </w:t>
-      </w:r>
-      <w:proofErr w:type="spellStart"/>
-      <w:r>
-        <w:rPr>
-          <w:rFonts w:ascii="Arial" w:hAnsi="Arial" w:cs="Arial"/>
-          <w:sz w:val="32"/>
-          <w:szCs w:val="32"/>
-        </w:rPr>
-        <w:t>formot</w:t>
-      </w:r>
-      <w:proofErr w:type="spellEnd"/>
-      <w:r>
-        <w:rPr>
-          <w:rFonts w:ascii="Arial" w:hAnsi="Arial" w:cs="Arial"/>
-          <w:sz w:val="32"/>
-          <w:szCs w:val="32"/>
-        </w:rPr>
-        <w:t xml:space="preserve"> és az applikáció </w:t>
-      </w:r>
-      <w:proofErr w:type="spellStart"/>
-      <w:r>
-        <w:rPr>
-          <w:rFonts w:ascii="Arial" w:hAnsi="Arial" w:cs="Arial"/>
-          <w:sz w:val="32"/>
-          <w:szCs w:val="32"/>
-        </w:rPr>
-        <w:t>leelenőrizte</w:t>
-      </w:r>
-      <w:proofErr w:type="spellEnd"/>
-      <w:r>
-        <w:rPr>
-          <w:rFonts w:ascii="Arial" w:hAnsi="Arial" w:cs="Arial"/>
-          <w:sz w:val="32"/>
-          <w:szCs w:val="32"/>
-        </w:rPr>
-        <w:t xml:space="preserve"> hogy az adatok helyesek, rámehetünk az Add </w:t>
-      </w:r>
-      <w:proofErr w:type="spellStart"/>
-      <w:r>
-        <w:rPr>
-          <w:rFonts w:ascii="Arial" w:hAnsi="Arial" w:cs="Arial"/>
-          <w:sz w:val="32"/>
-          <w:szCs w:val="32"/>
-        </w:rPr>
-        <w:t>Comic</w:t>
-      </w:r>
-      <w:proofErr w:type="spellEnd"/>
-      <w:r>
-        <w:rPr>
-          <w:rFonts w:ascii="Arial" w:hAnsi="Arial" w:cs="Arial"/>
-          <w:sz w:val="32"/>
-          <w:szCs w:val="32"/>
-        </w:rPr>
-        <w:t xml:space="preserve"> gombra</w:t>
-      </w:r>
-      <w:r>
-        <w:rPr>
-          <w:rFonts w:ascii="Arial" w:hAnsi="Arial" w:cs="Arial"/>
-          <w:sz w:val="32"/>
-          <w:szCs w:val="32"/>
-        </w:rPr>
-        <w:t xml:space="preserve">. Ez a gomb a </w:t>
-      </w:r>
-      <w:proofErr w:type="spellStart"/>
-      <w:r>
-        <w:rPr>
-          <w:rFonts w:ascii="Arial" w:hAnsi="Arial" w:cs="Arial"/>
-          <w:sz w:val="32"/>
-          <w:szCs w:val="32"/>
-        </w:rPr>
-        <w:t>formban</w:t>
-      </w:r>
-      <w:proofErr w:type="spellEnd"/>
-      <w:r>
-        <w:rPr>
-          <w:rFonts w:ascii="Arial" w:hAnsi="Arial" w:cs="Arial"/>
-          <w:sz w:val="32"/>
-          <w:szCs w:val="32"/>
-        </w:rPr>
-        <w:t xml:space="preserve"> kitöltött adatokat továbbítja </w:t>
-      </w:r>
-    </w:p>
-    <w:p>
-      <w:pPr>
-        <w:rPr>
-          <w:rFonts w:ascii="Arial" w:hAnsi="Arial" w:cs="Arial"/>
-          <w:sz w:val="32"/>
-          <w:szCs w:val="32"/>
-        </w:rPr>
-      </w:pPr>
-      <w:r>
-        <w:rPr>
-          <w:rFonts w:ascii="Arial" w:hAnsi="Arial" w:cs="Arial"/>
+        <w:t>Miután kitöltöttük a formot és az applikáció leelenőrizte hogy az adatok helyesek, rámehetünk az Add Comic gombra</w:t>
+      </w:r>
+      <w:r>
+        <w:rPr>
+          <w:rFonts w:ascii="Arial" w:hAnsi="Arial" w:cs="Arial"/>
+          <w:sz w:val="32"/>
+          <w:szCs w:val="32"/>
+        </w:rPr>
+        <w:t xml:space="preserve">. Ez a gomb a formban kitöltött adatokat továbbítja </w:t>
+      </w:r>
+    </w:p>
+    <w:p>
+      <w:pPr>
+        <w:rPr>
+          <w:rFonts w:ascii="Arial" w:hAnsi="Arial" w:cs="Arial"/>
+          <w:sz w:val="32"/>
+          <w:szCs w:val="32"/>
+        </w:rPr>
+      </w:pPr>
+      <w:r>
+        <w:rPr>
+          <w:rFonts w:ascii="Arial" w:hAnsi="Arial" w:cs="Arial"/>
+          <w:noProof/>
           <w:sz w:val="32"/>
           <w:szCs w:val="32"/>
         </w:rPr>
@@ -2700,6 +1973,7 @@
       <w:r>
         <w:rPr>
           <w:rFonts w:ascii="Arial" w:hAnsi="Arial" w:cs="Arial"/>
+          <w:noProof/>
           <w:sz w:val="32"/>
           <w:szCs w:val="32"/>
         </w:rPr>
@@ -2755,38 +2029,21 @@
           <w:sz w:val="32"/>
           <w:szCs w:val="32"/>
         </w:rPr>
-        <w:t xml:space="preserve">Ezután a képregény meg fog jelenni az előző listában a beírt adatokkal együtt. A Jobb alsó sarokban elhelyezkedő Back gombbal tudunk visszamenni a listához (ez a gomb szintén fix pozícióban van és hasonló stílusjegyekkel rendelkezik mint a lista oldal Add </w:t>
-      </w:r>
-      <w:proofErr w:type="spellStart"/>
-      <w:r>
-        <w:rPr>
-          <w:rFonts w:ascii="Arial" w:hAnsi="Arial" w:cs="Arial"/>
-          <w:sz w:val="32"/>
-          <w:szCs w:val="32"/>
-        </w:rPr>
-        <w:t>Comic</w:t>
-      </w:r>
-      <w:proofErr w:type="spellEnd"/>
-      <w:r>
-        <w:rPr>
-          <w:rFonts w:ascii="Arial" w:hAnsi="Arial" w:cs="Arial"/>
-          <w:sz w:val="32"/>
-          <w:szCs w:val="32"/>
-        </w:rPr>
-        <w:t xml:space="preserve"> gombja)</w:t>
-      </w:r>
-    </w:p>
-    <w:p>
-      <w:pPr>
-        <w:rPr>
-          <w:rFonts w:ascii="Arial" w:hAnsi="Arial" w:cs="Arial"/>
-          <w:sz w:val="32"/>
-          <w:szCs w:val="32"/>
-        </w:rPr>
-      </w:pPr>
-      <w:r>
-        <w:rPr>
-          <w:rFonts w:ascii="Arial" w:hAnsi="Arial" w:cs="Arial"/>
+        <w:t>Ezután a képregény meg fog jelenni az előző listában a beírt adatokkal együtt. A Jobb alsó sarokban elhelyezkedő Back gombbal tudunk visszamenni a listához (ez a gomb szintén fix pozícióban van és hasonló stílusjegyekkel rendelkezik mint a lista oldal Add Comic gombja)</w:t>
+      </w:r>
+    </w:p>
+    <w:p>
+      <w:pPr>
+        <w:rPr>
+          <w:rFonts w:ascii="Arial" w:hAnsi="Arial" w:cs="Arial"/>
+          <w:sz w:val="32"/>
+          <w:szCs w:val="32"/>
+        </w:rPr>
+      </w:pPr>
+      <w:r>
+        <w:rPr>
+          <w:rFonts w:ascii="Arial" w:hAnsi="Arial" w:cs="Arial"/>
+          <w:noProof/>
           <w:sz w:val="32"/>
           <w:szCs w:val="32"/>
         </w:rPr>
@@ -2851,29 +2108,12 @@
           <w:szCs w:val="32"/>
         </w:rPr>
         <w:lastRenderedPageBreak/>
-        <w:t>(</w:t>
-      </w:r>
-      <w:proofErr w:type="spellStart"/>
-      <w:r>
-        <w:rPr>
-          <w:rFonts w:ascii="Arial" w:hAnsi="Arial" w:cs="Arial"/>
-          <w:sz w:val="32"/>
-          <w:szCs w:val="32"/>
-        </w:rPr>
-        <w:t>typescript</w:t>
-      </w:r>
-      <w:proofErr w:type="spellEnd"/>
-      <w:r>
-        <w:rPr>
-          <w:rFonts w:ascii="Arial" w:hAnsi="Arial" w:cs="Arial"/>
-          <w:sz w:val="32"/>
-          <w:szCs w:val="32"/>
-        </w:rPr>
-        <w:t>)</w:t>
-      </w:r>
-      <w:r>
-        <w:rPr>
-          <w:rFonts w:ascii="Arial" w:hAnsi="Arial" w:cs="Arial"/>
+        <w:t>(typescript)</w:t>
+      </w:r>
+      <w:r>
+        <w:rPr>
+          <w:rFonts w:ascii="Arial" w:hAnsi="Arial" w:cs="Arial"/>
+          <w:noProof/>
           <w:sz w:val="32"/>
           <w:szCs w:val="32"/>
         </w:rPr>
@@ -2916,6 +2156,7 @@
       <w:r>
         <w:rPr>
           <w:rFonts w:ascii="Arial" w:hAnsi="Arial" w:cs="Arial"/>
+          <w:noProof/>
           <w:sz w:val="32"/>
           <w:szCs w:val="32"/>
         </w:rPr>
@@ -2958,6 +2199,7 @@
       <w:r>
         <w:rPr>
           <w:rFonts w:ascii="Arial" w:hAnsi="Arial" w:cs="Arial"/>
+          <w:noProof/>
           <w:sz w:val="32"/>
           <w:szCs w:val="32"/>
         </w:rPr>
@@ -3020,105 +2262,15 @@
           <w:sz w:val="32"/>
           <w:szCs w:val="32"/>
         </w:rPr>
-        <w:t xml:space="preserve">Stílusban és kinézetben egy kártyáról beszélhetünk a </w:t>
-      </w:r>
-      <w:proofErr w:type="spellStart"/>
-      <w:r>
-        <w:rPr>
-          <w:rFonts w:ascii="Arial" w:hAnsi="Arial" w:cs="Arial"/>
-          <w:sz w:val="32"/>
-          <w:szCs w:val="32"/>
-        </w:rPr>
-        <w:t>formnál</w:t>
-      </w:r>
-      <w:proofErr w:type="spellEnd"/>
-      <w:r>
-        <w:rPr>
-          <w:rFonts w:ascii="Arial" w:hAnsi="Arial" w:cs="Arial"/>
-          <w:sz w:val="32"/>
-          <w:szCs w:val="32"/>
-        </w:rPr>
-        <w:t xml:space="preserve">, ez a kártya betöltésnél </w:t>
-      </w:r>
-      <w:proofErr w:type="spellStart"/>
-      <w:r>
-        <w:rPr>
-          <w:rFonts w:ascii="Arial" w:hAnsi="Arial" w:cs="Arial"/>
-          <w:sz w:val="32"/>
-          <w:szCs w:val="32"/>
-        </w:rPr>
-        <w:t>befadel</w:t>
-      </w:r>
-      <w:proofErr w:type="spellEnd"/>
-      <w:r>
-        <w:rPr>
-          <w:rFonts w:ascii="Arial" w:hAnsi="Arial" w:cs="Arial"/>
-          <w:sz w:val="32"/>
-          <w:szCs w:val="32"/>
-        </w:rPr>
-        <w:t xml:space="preserve"> és egyéb látható és stílusba illő elemeket tarkítják még.</w:t>
-      </w:r>
-      <w:r>
-        <w:rPr>
-          <w:rFonts w:ascii="Arial" w:hAnsi="Arial" w:cs="Arial"/>
-          <w:sz w:val="32"/>
-          <w:szCs w:val="32"/>
-        </w:rPr>
-        <w:t xml:space="preserve"> (például az </w:t>
-      </w:r>
-      <w:proofErr w:type="spellStart"/>
-      <w:r>
-        <w:rPr>
-          <w:rFonts w:ascii="Arial" w:hAnsi="Arial" w:cs="Arial"/>
-          <w:sz w:val="32"/>
-          <w:szCs w:val="32"/>
-        </w:rPr>
-        <w:t>errornál</w:t>
-      </w:r>
-      <w:proofErr w:type="spellEnd"/>
-      <w:r>
-        <w:rPr>
-          <w:rFonts w:ascii="Arial" w:hAnsi="Arial" w:cs="Arial"/>
-          <w:sz w:val="32"/>
-          <w:szCs w:val="32"/>
-        </w:rPr>
-        <w:t xml:space="preserve"> más színű outline a </w:t>
-      </w:r>
-      <w:proofErr w:type="spellStart"/>
-      <w:r>
-        <w:rPr>
-          <w:rFonts w:ascii="Arial" w:hAnsi="Arial" w:cs="Arial"/>
-          <w:sz w:val="32"/>
-          <w:szCs w:val="32"/>
-        </w:rPr>
-        <w:t>fieldeknél</w:t>
-      </w:r>
-      <w:proofErr w:type="spellEnd"/>
-      <w:r>
-        <w:rPr>
-          <w:rFonts w:ascii="Arial" w:hAnsi="Arial" w:cs="Arial"/>
-          <w:sz w:val="32"/>
-          <w:szCs w:val="32"/>
-        </w:rPr>
-        <w:t xml:space="preserve"> de </w:t>
-      </w:r>
-      <w:proofErr w:type="spellStart"/>
-      <w:r>
-        <w:rPr>
-          <w:rFonts w:ascii="Arial" w:hAnsi="Arial" w:cs="Arial"/>
-          <w:sz w:val="32"/>
-          <w:szCs w:val="32"/>
-        </w:rPr>
-        <w:t>hovernél</w:t>
-      </w:r>
-      <w:proofErr w:type="spellEnd"/>
-      <w:r>
-        <w:rPr>
-          <w:rFonts w:ascii="Arial" w:hAnsi="Arial" w:cs="Arial"/>
-          <w:sz w:val="32"/>
-          <w:szCs w:val="32"/>
-        </w:rPr>
-        <w:t xml:space="preserve"> is változik a szín effektus)</w:t>
+        <w:t>Stílusban és kinézetben egy kártyáról beszélhetünk a formnál, ez a kártya betöltésnél befadel és egyéb látható és stílusba illő elemeket tarkítják még.</w:t>
+      </w:r>
+      <w:r>
+        <w:rPr>
+          <w:rFonts w:ascii="Arial" w:hAnsi="Arial" w:cs="Arial"/>
+          <w:sz w:val="32"/>
+          <w:szCs w:val="32"/>
+        </w:rPr>
+        <w:t xml:space="preserve"> (például az errornál más színű outline a fieldeknél de hovernél is változik a szín effektus)</w:t>
       </w:r>
       <w:r>
         <w:rPr>
@@ -3207,9 +2359,8 @@
           <w:szCs w:val="32"/>
           <w:u w:val="single"/>
         </w:rPr>
-        <w:t xml:space="preserve"> (Node.js, </w:t>
-      </w:r>
-      <w:proofErr w:type="spellStart"/>
+        <w:t xml:space="preserve"> (Node.js, MongoDB)</w:t>
+      </w:r>
       <w:r>
         <w:rPr>
           <w:rFonts w:ascii="Arial" w:hAnsi="Arial" w:cs="Arial"/>
@@ -3219,10 +2370,11 @@
           <w:szCs w:val="32"/>
           <w:u w:val="single"/>
         </w:rPr>
-        <w:t>MongoDB</w:t>
-      </w:r>
-      <w:proofErr w:type="spellEnd"/>
-      <w:r>
+        <w:t>:</w:t>
+      </w:r>
+    </w:p>
+    <w:p>
+      <w:pPr>
         <w:rPr>
           <w:rFonts w:ascii="Arial" w:hAnsi="Arial" w:cs="Arial"/>
           <w:b/>
@@ -3231,30 +2383,6 @@
           <w:szCs w:val="32"/>
           <w:u w:val="single"/>
         </w:rPr>
-        <w:t>)</w:t>
-      </w:r>
-      <w:r>
-        <w:rPr>
-          <w:rFonts w:ascii="Arial" w:hAnsi="Arial" w:cs="Arial"/>
-          <w:b/>
-          <w:bCs/>
-          <w:sz w:val="32"/>
-          <w:szCs w:val="32"/>
-          <w:u w:val="single"/>
-        </w:rPr>
-        <w:t>:</w:t>
-      </w:r>
-    </w:p>
-    <w:p>
-      <w:pPr>
-        <w:rPr>
-          <w:rFonts w:ascii="Arial" w:hAnsi="Arial" w:cs="Arial"/>
-          <w:b/>
-          <w:bCs/>
-          <w:sz w:val="32"/>
-          <w:szCs w:val="32"/>
-          <w:u w:val="single"/>
-        </w:rPr>
       </w:pPr>
     </w:p>
     <w:p>
@@ -3289,6 +2417,7 @@
       <w:r>
         <w:rPr>
           <w:rFonts w:ascii="Arial" w:hAnsi="Arial" w:cs="Arial"/>
+          <w:noProof/>
           <w:sz w:val="32"/>
           <w:szCs w:val="32"/>
         </w:rPr>
@@ -3343,69 +2472,15 @@
           <w:sz w:val="32"/>
           <w:szCs w:val="32"/>
         </w:rPr>
-        <w:t xml:space="preserve">Ahogy láthatjuk egy </w:t>
-      </w:r>
-      <w:proofErr w:type="spellStart"/>
-      <w:r>
-        <w:rPr>
-          <w:rFonts w:ascii="Arial" w:hAnsi="Arial" w:cs="Arial"/>
-          <w:sz w:val="32"/>
-          <w:szCs w:val="32"/>
-        </w:rPr>
-        <w:t>models</w:t>
-      </w:r>
-      <w:proofErr w:type="spellEnd"/>
-      <w:r>
-        <w:rPr>
-          <w:rFonts w:ascii="Arial" w:hAnsi="Arial" w:cs="Arial"/>
-          <w:sz w:val="32"/>
-          <w:szCs w:val="32"/>
-        </w:rPr>
-        <w:t xml:space="preserve"> és egy </w:t>
-      </w:r>
-      <w:proofErr w:type="spellStart"/>
-      <w:r>
-        <w:rPr>
-          <w:rFonts w:ascii="Arial" w:hAnsi="Arial" w:cs="Arial"/>
-          <w:sz w:val="32"/>
-          <w:szCs w:val="32"/>
-        </w:rPr>
-        <w:t>services</w:t>
-      </w:r>
-      <w:proofErr w:type="spellEnd"/>
-      <w:r>
-        <w:rPr>
-          <w:rFonts w:ascii="Arial" w:hAnsi="Arial" w:cs="Arial"/>
-          <w:sz w:val="32"/>
-          <w:szCs w:val="32"/>
-        </w:rPr>
-        <w:t xml:space="preserve"> mappát találhatunk a backenden belül.</w:t>
-      </w:r>
-      <w:r>
-        <w:rPr>
-          <w:rFonts w:ascii="Arial" w:hAnsi="Arial" w:cs="Arial"/>
-          <w:sz w:val="32"/>
-          <w:szCs w:val="32"/>
-        </w:rPr>
-        <w:t xml:space="preserve"> Ezeken fogok most </w:t>
-      </w:r>
-      <w:proofErr w:type="spellStart"/>
-      <w:r>
-        <w:rPr>
-          <w:rFonts w:ascii="Arial" w:hAnsi="Arial" w:cs="Arial"/>
-          <w:sz w:val="32"/>
-          <w:szCs w:val="32"/>
-        </w:rPr>
-        <w:t>végigmenni</w:t>
-      </w:r>
-      <w:proofErr w:type="spellEnd"/>
-      <w:r>
-        <w:rPr>
-          <w:rFonts w:ascii="Arial" w:hAnsi="Arial" w:cs="Arial"/>
-          <w:sz w:val="32"/>
-          <w:szCs w:val="32"/>
-        </w:rPr>
-        <w:t>.</w:t>
+        <w:t>Ahogy láthatjuk egy models és egy services mappát találhatunk a backenden belül.</w:t>
+      </w:r>
+      <w:r>
+        <w:rPr>
+          <w:rFonts w:ascii="Arial" w:hAnsi="Arial" w:cs="Arial"/>
+          <w:sz w:val="32"/>
+          <w:szCs w:val="32"/>
+        </w:rPr>
+        <w:t xml:space="preserve"> Ezeken fogok most végigmenni.</w:t>
       </w:r>
     </w:p>
     <w:p>
@@ -3417,7 +2492,6 @@
           <w:u w:val="single"/>
         </w:rPr>
       </w:pPr>
-      <w:proofErr w:type="spellStart"/>
       <w:r>
         <w:rPr>
           <w:rFonts w:ascii="Arial" w:hAnsi="Arial" w:cs="Arial"/>
@@ -3425,17 +2499,7 @@
           <w:szCs w:val="32"/>
           <w:u w:val="single"/>
         </w:rPr>
-        <w:t>Models</w:t>
-      </w:r>
-      <w:proofErr w:type="spellEnd"/>
-      <w:r>
-        <w:rPr>
-          <w:rFonts w:ascii="Arial" w:hAnsi="Arial" w:cs="Arial"/>
-          <w:sz w:val="32"/>
-          <w:szCs w:val="32"/>
-          <w:u w:val="single"/>
-        </w:rPr>
-        <w:t>:</w:t>
+        <w:t>Models:</w:t>
       </w:r>
     </w:p>
     <w:p>
@@ -3454,23 +2518,13 @@
         </w:rPr>
         <w:t xml:space="preserve">Ebben a mappában található egy </w:t>
       </w:r>
-      <w:proofErr w:type="spellStart"/>
-      <w:r>
-        <w:rPr>
-          <w:rFonts w:ascii="Arial" w:hAnsi="Arial" w:cs="Arial"/>
-          <w:sz w:val="32"/>
-          <w:szCs w:val="32"/>
-        </w:rPr>
-        <w:t>Comic.ts</w:t>
-      </w:r>
-      <w:proofErr w:type="spellEnd"/>
-      <w:r>
-        <w:rPr>
-          <w:rFonts w:ascii="Arial" w:hAnsi="Arial" w:cs="Arial"/>
-          <w:sz w:val="32"/>
-          <w:szCs w:val="32"/>
-        </w:rPr>
-        <w:t xml:space="preserve"> file amiben definiálva vannak a képregény tulajdonságai. Ez az a séma ami lapján működnek a funkciói az képregényboltnak.</w:t>
+      <w:r>
+        <w:rPr>
+          <w:rFonts w:ascii="Arial" w:hAnsi="Arial" w:cs="Arial"/>
+          <w:sz w:val="32"/>
+          <w:szCs w:val="32"/>
+        </w:rPr>
+        <w:t>Comic.ts file amiben definiálva vannak a képregény tulajdonságai. Ez az a séma ami lapján működnek a funkciói az képregényboltnak.</w:t>
       </w:r>
       <w:r>
         <w:rPr>
@@ -3492,6 +2546,7 @@
       <w:r>
         <w:rPr>
           <w:rFonts w:ascii="Arial" w:hAnsi="Arial" w:cs="Arial"/>
+          <w:noProof/>
           <w:sz w:val="32"/>
           <w:szCs w:val="32"/>
         </w:rPr>
@@ -3546,38 +2601,21 @@
           <w:sz w:val="32"/>
           <w:szCs w:val="32"/>
         </w:rPr>
-        <w:t xml:space="preserve">Ezen kívül egy </w:t>
-      </w:r>
-      <w:proofErr w:type="spellStart"/>
-      <w:r>
-        <w:rPr>
-          <w:rFonts w:ascii="Arial" w:hAnsi="Arial" w:cs="Arial"/>
-          <w:sz w:val="32"/>
-          <w:szCs w:val="32"/>
-        </w:rPr>
-        <w:t>Error.ts</w:t>
-      </w:r>
-      <w:proofErr w:type="spellEnd"/>
-      <w:r>
-        <w:rPr>
-          <w:rFonts w:ascii="Arial" w:hAnsi="Arial" w:cs="Arial"/>
-          <w:sz w:val="32"/>
-          <w:szCs w:val="32"/>
-        </w:rPr>
-        <w:t xml:space="preserve"> van a mappában, ami kezeli a hibaüzeneteket.</w:t>
-      </w:r>
-    </w:p>
-    <w:p>
-      <w:pPr>
-        <w:rPr>
-          <w:rFonts w:ascii="Arial" w:hAnsi="Arial" w:cs="Arial"/>
-          <w:sz w:val="32"/>
-          <w:szCs w:val="32"/>
-        </w:rPr>
-      </w:pPr>
-      <w:r>
-        <w:rPr>
-          <w:rFonts w:ascii="Arial" w:hAnsi="Arial" w:cs="Arial"/>
+        <w:t>Ezen kívül egy Error.ts van a mappában, ami kezeli a hibaüzeneteket.</w:t>
+      </w:r>
+    </w:p>
+    <w:p>
+      <w:pPr>
+        <w:rPr>
+          <w:rFonts w:ascii="Arial" w:hAnsi="Arial" w:cs="Arial"/>
+          <w:sz w:val="32"/>
+          <w:szCs w:val="32"/>
+        </w:rPr>
+      </w:pPr>
+      <w:r>
+        <w:rPr>
+          <w:rFonts w:ascii="Arial" w:hAnsi="Arial" w:cs="Arial"/>
+          <w:noProof/>
           <w:sz w:val="32"/>
           <w:szCs w:val="32"/>
         </w:rPr>
@@ -3653,7 +2691,6 @@
           <w:u w:val="single"/>
         </w:rPr>
       </w:pPr>
-      <w:proofErr w:type="spellStart"/>
       <w:r>
         <w:rPr>
           <w:rFonts w:ascii="Arial" w:hAnsi="Arial" w:cs="Arial"/>
@@ -3662,83 +2699,38 @@
           <w:u w:val="single"/>
         </w:rPr>
         <w:lastRenderedPageBreak/>
-        <w:t>Services</w:t>
-      </w:r>
-      <w:proofErr w:type="spellEnd"/>
-      <w:r>
-        <w:rPr>
-          <w:rFonts w:ascii="Arial" w:hAnsi="Arial" w:cs="Arial"/>
-          <w:sz w:val="32"/>
-          <w:szCs w:val="32"/>
-          <w:u w:val="single"/>
-        </w:rPr>
-        <w:t>:</w:t>
-      </w:r>
-    </w:p>
-    <w:p>
-      <w:pPr>
-        <w:rPr>
-          <w:rFonts w:ascii="Arial" w:hAnsi="Arial" w:cs="Arial"/>
-          <w:sz w:val="32"/>
-          <w:szCs w:val="32"/>
-        </w:rPr>
-      </w:pPr>
-      <w:r>
-        <w:rPr>
-          <w:rFonts w:ascii="Arial" w:hAnsi="Arial" w:cs="Arial"/>
-          <w:sz w:val="32"/>
-          <w:szCs w:val="32"/>
-        </w:rPr>
-        <w:t xml:space="preserve">Ebben a mappában találhatóak a szolgáltatások. Ilyen például a </w:t>
-      </w:r>
-      <w:proofErr w:type="spellStart"/>
-      <w:r>
-        <w:rPr>
-          <w:rFonts w:ascii="Arial" w:hAnsi="Arial" w:cs="Arial"/>
-          <w:sz w:val="32"/>
-          <w:szCs w:val="32"/>
-        </w:rPr>
-        <w:t>ComicService.ts</w:t>
-      </w:r>
-      <w:proofErr w:type="spellEnd"/>
-      <w:r>
-        <w:rPr>
-          <w:rFonts w:ascii="Arial" w:hAnsi="Arial" w:cs="Arial"/>
-          <w:sz w:val="32"/>
-          <w:szCs w:val="32"/>
-        </w:rPr>
-        <w:t xml:space="preserve"> ami megvalósítja a CRUD metódusok a </w:t>
-      </w:r>
-      <w:proofErr w:type="spellStart"/>
-      <w:r>
-        <w:rPr>
-          <w:rFonts w:ascii="Arial" w:hAnsi="Arial" w:cs="Arial"/>
-          <w:sz w:val="32"/>
-          <w:szCs w:val="32"/>
-        </w:rPr>
-        <w:t>MongoDB</w:t>
-      </w:r>
-      <w:proofErr w:type="spellEnd"/>
-      <w:r>
-        <w:rPr>
-          <w:rFonts w:ascii="Arial" w:hAnsi="Arial" w:cs="Arial"/>
-          <w:sz w:val="32"/>
-          <w:szCs w:val="32"/>
-        </w:rPr>
-        <w:t xml:space="preserve"> bekötésével.</w:t>
-      </w:r>
-    </w:p>
-    <w:p>
-      <w:pPr>
-        <w:rPr>
-          <w:rFonts w:ascii="Arial" w:hAnsi="Arial" w:cs="Arial"/>
-          <w:sz w:val="32"/>
-          <w:szCs w:val="32"/>
-        </w:rPr>
-      </w:pPr>
-      <w:r>
-        <w:rPr>
-          <w:rFonts w:ascii="Arial" w:hAnsi="Arial" w:cs="Arial"/>
+        <w:t>Services:</w:t>
+      </w:r>
+    </w:p>
+    <w:p>
+      <w:pPr>
+        <w:rPr>
+          <w:rFonts w:ascii="Arial" w:hAnsi="Arial" w:cs="Arial"/>
+          <w:sz w:val="32"/>
+          <w:szCs w:val="32"/>
+        </w:rPr>
+      </w:pPr>
+      <w:r>
+        <w:rPr>
+          <w:rFonts w:ascii="Arial" w:hAnsi="Arial" w:cs="Arial"/>
+          <w:sz w:val="32"/>
+          <w:szCs w:val="32"/>
+        </w:rPr>
+        <w:t>Ebben a mappában találhatóak a szolgáltatások. Ilyen például a ComicService.ts ami megvalósítja a CRUD metódusok a MongoDB bekötésével.</w:t>
+      </w:r>
+    </w:p>
+    <w:p>
+      <w:pPr>
+        <w:rPr>
+          <w:rFonts w:ascii="Arial" w:hAnsi="Arial" w:cs="Arial"/>
+          <w:sz w:val="32"/>
+          <w:szCs w:val="32"/>
+        </w:rPr>
+      </w:pPr>
+      <w:r>
+        <w:rPr>
+          <w:rFonts w:ascii="Arial" w:hAnsi="Arial" w:cs="Arial"/>
+          <w:noProof/>
           <w:sz w:val="32"/>
           <w:szCs w:val="32"/>
         </w:rPr>
@@ -3793,56 +2785,21 @@
           <w:sz w:val="32"/>
           <w:szCs w:val="32"/>
         </w:rPr>
-        <w:t xml:space="preserve">Hasonló módon működik a frontendben létrehozott </w:t>
-      </w:r>
-      <w:proofErr w:type="spellStart"/>
-      <w:r>
-        <w:rPr>
-          <w:rFonts w:ascii="Arial" w:hAnsi="Arial" w:cs="Arial"/>
-          <w:sz w:val="32"/>
-          <w:szCs w:val="32"/>
-        </w:rPr>
-        <w:t>Comic</w:t>
-      </w:r>
-      <w:proofErr w:type="spellEnd"/>
-      <w:r>
-        <w:rPr>
-          <w:rFonts w:ascii="Arial" w:hAnsi="Arial" w:cs="Arial"/>
-          <w:sz w:val="32"/>
-          <w:szCs w:val="32"/>
-        </w:rPr>
-        <w:t xml:space="preserve"> </w:t>
-      </w:r>
-      <w:proofErr w:type="spellStart"/>
-      <w:r>
-        <w:rPr>
-          <w:rFonts w:ascii="Arial" w:hAnsi="Arial" w:cs="Arial"/>
-          <w:sz w:val="32"/>
-          <w:szCs w:val="32"/>
-        </w:rPr>
-        <w:t>model</w:t>
-      </w:r>
-      <w:proofErr w:type="spellEnd"/>
-      <w:r>
-        <w:rPr>
-          <w:rFonts w:ascii="Arial" w:hAnsi="Arial" w:cs="Arial"/>
-          <w:sz w:val="32"/>
-          <w:szCs w:val="32"/>
-        </w:rPr>
-        <w:t xml:space="preserve"> és Service</w:t>
-      </w:r>
-    </w:p>
-    <w:p>
-      <w:pPr>
-        <w:rPr>
-          <w:rFonts w:ascii="Arial" w:hAnsi="Arial" w:cs="Arial"/>
-          <w:sz w:val="32"/>
-          <w:szCs w:val="32"/>
-        </w:rPr>
-      </w:pPr>
-      <w:r>
-        <w:rPr>
-          <w:rFonts w:ascii="Arial" w:hAnsi="Arial" w:cs="Arial"/>
+        <w:t>Hasonló módon működik a frontendben létrehozott Comic model és Service</w:t>
+      </w:r>
+    </w:p>
+    <w:p>
+      <w:pPr>
+        <w:rPr>
+          <w:rFonts w:ascii="Arial" w:hAnsi="Arial" w:cs="Arial"/>
+          <w:sz w:val="32"/>
+          <w:szCs w:val="32"/>
+        </w:rPr>
+      </w:pPr>
+      <w:r>
+        <w:rPr>
+          <w:rFonts w:ascii="Arial" w:hAnsi="Arial" w:cs="Arial"/>
+          <w:noProof/>
           <w:sz w:val="32"/>
           <w:szCs w:val="32"/>
         </w:rPr>
@@ -3894,6 +2851,7 @@
       <w:r>
         <w:rPr>
           <w:rFonts w:ascii="Arial" w:hAnsi="Arial" w:cs="Arial"/>
+          <w:noProof/>
           <w:sz w:val="32"/>
           <w:szCs w:val="32"/>
         </w:rPr>
@@ -3949,36 +2907,8 @@
           <w:sz w:val="32"/>
           <w:szCs w:val="32"/>
         </w:rPr>
-        <w:t xml:space="preserve">A mappában találhatóak az adatbázist segítő </w:t>
-      </w:r>
-      <w:proofErr w:type="spellStart"/>
-      <w:r>
-        <w:rPr>
-          <w:rFonts w:ascii="Arial" w:hAnsi="Arial" w:cs="Arial"/>
-          <w:sz w:val="32"/>
-          <w:szCs w:val="32"/>
-        </w:rPr>
-        <w:t>servicek</w:t>
-      </w:r>
-      <w:proofErr w:type="spellEnd"/>
-      <w:r>
-        <w:rPr>
-          <w:rFonts w:ascii="Arial" w:hAnsi="Arial" w:cs="Arial"/>
-          <w:sz w:val="32"/>
-          <w:szCs w:val="32"/>
-        </w:rPr>
-        <w:t xml:space="preserve"> is. a </w:t>
-      </w:r>
-      <w:proofErr w:type="spellStart"/>
-      <w:r>
-        <w:rPr>
-          <w:rFonts w:ascii="Arial" w:hAnsi="Arial" w:cs="Arial"/>
-          <w:sz w:val="32"/>
-          <w:szCs w:val="32"/>
-        </w:rPr>
-        <w:t>DBService</w:t>
-      </w:r>
-      <w:proofErr w:type="spellEnd"/>
+        <w:t>A mappában találhatóak az adatbázist segítő servicek is. a DBService</w:t>
+      </w:r>
       <w:r>
         <w:rPr>
           <w:rFonts w:ascii="Arial" w:hAnsi="Arial" w:cs="Arial"/>
@@ -3993,56 +2923,29 @@
           <w:sz w:val="32"/>
           <w:szCs w:val="32"/>
         </w:rPr>
-        <w:t xml:space="preserve"> és a Mo</w:t>
-      </w:r>
-      <w:proofErr w:type="spellStart"/>
-      <w:r>
-        <w:rPr>
-          <w:rFonts w:ascii="Arial" w:hAnsi="Arial" w:cs="Arial"/>
-          <w:sz w:val="32"/>
-          <w:szCs w:val="32"/>
-        </w:rPr>
-        <w:t>ngoDBService</w:t>
-      </w:r>
-      <w:proofErr w:type="spellEnd"/>
-      <w:r>
-        <w:rPr>
-          <w:rFonts w:ascii="Arial" w:hAnsi="Arial" w:cs="Arial"/>
-          <w:sz w:val="32"/>
-          <w:szCs w:val="32"/>
-        </w:rPr>
-        <w:t xml:space="preserve">, ami a </w:t>
-      </w:r>
-      <w:proofErr w:type="spellStart"/>
-      <w:r>
-        <w:rPr>
-          <w:rFonts w:ascii="Arial" w:hAnsi="Arial" w:cs="Arial"/>
-          <w:sz w:val="32"/>
-          <w:szCs w:val="32"/>
-        </w:rPr>
-        <w:t>MongoDB</w:t>
-      </w:r>
-      <w:proofErr w:type="spellEnd"/>
-      <w:r>
-        <w:rPr>
-          <w:rFonts w:ascii="Arial" w:hAnsi="Arial" w:cs="Arial"/>
-          <w:sz w:val="32"/>
-          <w:szCs w:val="32"/>
-        </w:rPr>
-        <w:t xml:space="preserve"> adatbázishoz köti a funkciókat.</w:t>
-      </w:r>
-    </w:p>
-    <w:p>
-      <w:pPr>
-        <w:rPr>
-          <w:rFonts w:ascii="Arial" w:hAnsi="Arial" w:cs="Arial"/>
-          <w:sz w:val="32"/>
-          <w:szCs w:val="32"/>
-        </w:rPr>
-      </w:pPr>
-      <w:r>
-        <w:rPr>
-          <w:rFonts w:ascii="Arial" w:hAnsi="Arial" w:cs="Arial"/>
+        <w:t xml:space="preserve"> és a MongoDBService</w:t>
+      </w:r>
+      <w:r>
+        <w:rPr>
+          <w:rFonts w:ascii="Arial" w:hAnsi="Arial" w:cs="Arial"/>
+          <w:sz w:val="32"/>
+          <w:szCs w:val="32"/>
+        </w:rPr>
+        <w:t>, ami a MongoDB adatbázishoz köti a funkciókat.</w:t>
+      </w:r>
+    </w:p>
+    <w:p>
+      <w:pPr>
+        <w:rPr>
+          <w:rFonts w:ascii="Arial" w:hAnsi="Arial" w:cs="Arial"/>
+          <w:sz w:val="32"/>
+          <w:szCs w:val="32"/>
+        </w:rPr>
+      </w:pPr>
+      <w:r>
+        <w:rPr>
+          <w:rFonts w:ascii="Arial" w:hAnsi="Arial" w:cs="Arial"/>
+          <w:noProof/>
           <w:sz w:val="32"/>
           <w:szCs w:val="32"/>
         </w:rPr>
@@ -4094,6 +2997,7 @@
       <w:r>
         <w:rPr>
           <w:rFonts w:ascii="Arial" w:hAnsi="Arial" w:cs="Arial"/>
+          <w:noProof/>
           <w:sz w:val="32"/>
           <w:szCs w:val="32"/>
         </w:rPr>
@@ -4166,200 +3070,65 @@
           <w:sz w:val="32"/>
           <w:szCs w:val="32"/>
         </w:rPr>
-        <w:t xml:space="preserve">Ezeken kívül az </w:t>
-      </w:r>
-      <w:proofErr w:type="spellStart"/>
-      <w:r>
-        <w:rPr>
-          <w:rFonts w:ascii="Arial" w:hAnsi="Arial" w:cs="Arial"/>
-          <w:sz w:val="32"/>
-          <w:szCs w:val="32"/>
-        </w:rPr>
-        <w:t>asrc</w:t>
-      </w:r>
-      <w:proofErr w:type="spellEnd"/>
-      <w:r>
-        <w:rPr>
-          <w:rFonts w:ascii="Arial" w:hAnsi="Arial" w:cs="Arial"/>
-          <w:sz w:val="32"/>
-          <w:szCs w:val="32"/>
-        </w:rPr>
-        <w:t xml:space="preserve"> mappában található még két fontosabb fájl, az </w:t>
-      </w:r>
-      <w:proofErr w:type="spellStart"/>
-      <w:r>
-        <w:rPr>
-          <w:rFonts w:ascii="Arial" w:hAnsi="Arial" w:cs="Arial"/>
-          <w:sz w:val="32"/>
-          <w:szCs w:val="32"/>
-        </w:rPr>
-        <w:t>app.ts</w:t>
-      </w:r>
-      <w:proofErr w:type="spellEnd"/>
-      <w:r>
-        <w:rPr>
-          <w:rFonts w:ascii="Arial" w:hAnsi="Arial" w:cs="Arial"/>
-          <w:sz w:val="32"/>
-          <w:szCs w:val="32"/>
-        </w:rPr>
-        <w:t xml:space="preserve"> és az </w:t>
-      </w:r>
-      <w:proofErr w:type="spellStart"/>
-      <w:r>
-        <w:rPr>
-          <w:rFonts w:ascii="Arial" w:hAnsi="Arial" w:cs="Arial"/>
-          <w:sz w:val="32"/>
-          <w:szCs w:val="32"/>
-        </w:rPr>
-        <w:t>ErrorMsg.ts</w:t>
-      </w:r>
-      <w:proofErr w:type="spellEnd"/>
-    </w:p>
-    <w:p>
-      <w:pPr>
-        <w:rPr>
-          <w:rFonts w:ascii="Arial" w:hAnsi="Arial" w:cs="Arial"/>
-          <w:sz w:val="32"/>
-          <w:szCs w:val="32"/>
-        </w:rPr>
-      </w:pPr>
-      <w:r>
-        <w:rPr>
-          <w:rFonts w:ascii="Arial" w:hAnsi="Arial" w:cs="Arial"/>
-          <w:sz w:val="32"/>
-          <w:szCs w:val="32"/>
-        </w:rPr>
-        <w:t xml:space="preserve">Az </w:t>
-      </w:r>
-      <w:proofErr w:type="spellStart"/>
-      <w:r>
-        <w:rPr>
-          <w:rFonts w:ascii="Arial" w:hAnsi="Arial" w:cs="Arial"/>
-          <w:sz w:val="32"/>
-          <w:szCs w:val="32"/>
-        </w:rPr>
-        <w:t>app.ts</w:t>
-      </w:r>
-      <w:proofErr w:type="spellEnd"/>
-      <w:r>
-        <w:rPr>
-          <w:rFonts w:ascii="Arial" w:hAnsi="Arial" w:cs="Arial"/>
-          <w:sz w:val="32"/>
-          <w:szCs w:val="32"/>
-        </w:rPr>
-        <w:t xml:space="preserve"> segít a </w:t>
-      </w:r>
-      <w:proofErr w:type="spellStart"/>
-      <w:r>
-        <w:rPr>
-          <w:rFonts w:ascii="Arial" w:hAnsi="Arial" w:cs="Arial"/>
-          <w:sz w:val="32"/>
-          <w:szCs w:val="32"/>
-        </w:rPr>
-        <w:t>html</w:t>
-      </w:r>
-      <w:proofErr w:type="spellEnd"/>
-      <w:r>
-        <w:rPr>
-          <w:rFonts w:ascii="Arial" w:hAnsi="Arial" w:cs="Arial"/>
-          <w:sz w:val="32"/>
-          <w:szCs w:val="32"/>
-        </w:rPr>
-        <w:t xml:space="preserve"> </w:t>
-      </w:r>
-      <w:proofErr w:type="spellStart"/>
-      <w:r>
-        <w:rPr>
-          <w:rFonts w:ascii="Arial" w:hAnsi="Arial" w:cs="Arial"/>
-          <w:sz w:val="32"/>
-          <w:szCs w:val="32"/>
-        </w:rPr>
-        <w:t>kommunkáció</w:t>
-      </w:r>
-      <w:proofErr w:type="spellEnd"/>
-      <w:r>
-        <w:rPr>
-          <w:rFonts w:ascii="Arial" w:hAnsi="Arial" w:cs="Arial"/>
-          <w:sz w:val="32"/>
-          <w:szCs w:val="32"/>
-        </w:rPr>
-        <w:t xml:space="preserve"> megvalósításában, az </w:t>
-      </w:r>
-      <w:proofErr w:type="spellStart"/>
-      <w:r>
-        <w:rPr>
-          <w:rFonts w:ascii="Arial" w:hAnsi="Arial" w:cs="Arial"/>
-          <w:sz w:val="32"/>
-          <w:szCs w:val="32"/>
-        </w:rPr>
-        <w:t>ErrorMsg.ts</w:t>
-      </w:r>
-      <w:proofErr w:type="spellEnd"/>
-      <w:r>
-        <w:rPr>
-          <w:rFonts w:ascii="Arial" w:hAnsi="Arial" w:cs="Arial"/>
-          <w:sz w:val="32"/>
-          <w:szCs w:val="32"/>
-        </w:rPr>
-        <w:t xml:space="preserve"> pedig a különböző </w:t>
-      </w:r>
-      <w:proofErr w:type="spellStart"/>
-      <w:r>
-        <w:rPr>
-          <w:rFonts w:ascii="Arial" w:hAnsi="Arial" w:cs="Arial"/>
-          <w:sz w:val="32"/>
-          <w:szCs w:val="32"/>
-        </w:rPr>
-        <w:t>html</w:t>
-      </w:r>
-      <w:proofErr w:type="spellEnd"/>
-      <w:r>
-        <w:rPr>
-          <w:rFonts w:ascii="Arial" w:hAnsi="Arial" w:cs="Arial"/>
-          <w:sz w:val="32"/>
-          <w:szCs w:val="32"/>
-        </w:rPr>
-        <w:t xml:space="preserve"> üzenetek küldésénél felmerülő hibaüzenetekért felelős.</w:t>
-      </w:r>
-    </w:p>
-    <w:p>
-      <w:pPr>
-        <w:rPr>
-          <w:rFonts w:ascii="Arial" w:hAnsi="Arial" w:cs="Arial"/>
-          <w:sz w:val="32"/>
-          <w:szCs w:val="32"/>
-        </w:rPr>
-      </w:pPr>
-    </w:p>
-    <w:p>
-      <w:pPr>
-        <w:rPr>
-          <w:rFonts w:ascii="Arial" w:hAnsi="Arial" w:cs="Arial"/>
-          <w:sz w:val="32"/>
-          <w:szCs w:val="32"/>
-        </w:rPr>
-      </w:pPr>
-    </w:p>
-    <w:p>
-      <w:pPr>
-        <w:rPr>
-          <w:rFonts w:ascii="Arial" w:hAnsi="Arial" w:cs="Arial"/>
-          <w:sz w:val="32"/>
-          <w:szCs w:val="32"/>
-        </w:rPr>
-      </w:pPr>
-    </w:p>
-    <w:p>
-      <w:pPr>
-        <w:rPr>
-          <w:rFonts w:ascii="Arial" w:hAnsi="Arial" w:cs="Arial"/>
-          <w:sz w:val="32"/>
-          <w:szCs w:val="32"/>
-        </w:rPr>
-      </w:pPr>
-      <w:r>
-        <w:rPr>
-          <w:rFonts w:ascii="Arial" w:hAnsi="Arial" w:cs="Arial"/>
+        <w:t>Ezeken kívül az asrc mappában található még két fontosabb fájl, az app.ts és az ErrorMsg.ts</w:t>
+      </w:r>
+    </w:p>
+    <w:p>
+      <w:pPr>
+        <w:rPr>
+          <w:rFonts w:ascii="Arial" w:hAnsi="Arial" w:cs="Arial"/>
+          <w:sz w:val="32"/>
+          <w:szCs w:val="32"/>
+        </w:rPr>
+      </w:pPr>
+      <w:r>
+        <w:rPr>
+          <w:rFonts w:ascii="Arial" w:hAnsi="Arial" w:cs="Arial"/>
+          <w:sz w:val="32"/>
+          <w:szCs w:val="32"/>
+        </w:rPr>
+        <w:t>Az app.ts segít a html kommunkáció megvalósításában, az ErrorMsg.ts pedig a különböző html üzenetek küldésénél felmerülő hibaüzenetekért felelős.</w:t>
+      </w:r>
+    </w:p>
+    <w:p>
+      <w:pPr>
+        <w:rPr>
+          <w:rFonts w:ascii="Arial" w:hAnsi="Arial" w:cs="Arial"/>
+          <w:sz w:val="32"/>
+          <w:szCs w:val="32"/>
+        </w:rPr>
+      </w:pPr>
+    </w:p>
+    <w:p>
+      <w:pPr>
+        <w:rPr>
+          <w:rFonts w:ascii="Arial" w:hAnsi="Arial" w:cs="Arial"/>
+          <w:sz w:val="32"/>
+          <w:szCs w:val="32"/>
+        </w:rPr>
+      </w:pPr>
+    </w:p>
+    <w:p>
+      <w:pPr>
+        <w:rPr>
+          <w:rFonts w:ascii="Arial" w:hAnsi="Arial" w:cs="Arial"/>
+          <w:sz w:val="32"/>
+          <w:szCs w:val="32"/>
+        </w:rPr>
+      </w:pPr>
+    </w:p>
+    <w:p>
+      <w:pPr>
+        <w:rPr>
+          <w:rFonts w:ascii="Arial" w:hAnsi="Arial" w:cs="Arial"/>
+          <w:sz w:val="32"/>
+          <w:szCs w:val="32"/>
+        </w:rPr>
+      </w:pPr>
+      <w:r>
+        <w:rPr>
+          <w:rFonts w:ascii="Arial" w:hAnsi="Arial" w:cs="Arial"/>
+          <w:noProof/>
           <w:sz w:val="32"/>
           <w:szCs w:val="32"/>
         </w:rPr>
@@ -4403,6 +3172,7 @@
       <w:r>
         <w:rPr>
           <w:rFonts w:ascii="Arial" w:hAnsi="Arial" w:cs="Arial"/>
+          <w:noProof/>
           <w:sz w:val="32"/>
           <w:szCs w:val="32"/>
         </w:rPr>
@@ -4445,6 +3215,7 @@
       <w:r>
         <w:rPr>
           <w:rFonts w:ascii="Arial" w:hAnsi="Arial" w:cs="Arial"/>
+          <w:noProof/>
           <w:sz w:val="32"/>
           <w:szCs w:val="32"/>
         </w:rPr>
@@ -4505,6 +3276,7 @@
       <w:r>
         <w:rPr>
           <w:rFonts w:ascii="Arial" w:hAnsi="Arial" w:cs="Arial"/>
+          <w:noProof/>
           <w:sz w:val="32"/>
           <w:szCs w:val="32"/>
         </w:rPr>

</xml_diff>